<commit_message>
MOD: actualización profesores y temas
</commit_message>
<xml_diff>
--- a/Talleres/1. Taller - Identificación de temas/PROFESORES CANDIDATOS PARA DIRECCIÓN DE TG - 2022.docx
+++ b/Talleres/1. Taller - Identificación de temas/PROFESORES CANDIDATOS PARA DIRECCIÓN DE TG - 2022.docx
@@ -66,10 +66,10 @@
       </w:tblPr>
       <w:tblGrid>
         <w:gridCol w:w="1476"/>
-        <w:gridCol w:w="2265"/>
-        <w:gridCol w:w="1770"/>
-        <w:gridCol w:w="3510"/>
-        <w:gridCol w:w="1180"/>
+        <w:gridCol w:w="1921"/>
+        <w:gridCol w:w="1701"/>
+        <w:gridCol w:w="3969"/>
+        <w:gridCol w:w="1134"/>
       </w:tblGrid>
       <w:tr>
         <w:tc>
@@ -86,7 +86,7 @@
         </w:tc>
         <w:tc>
           <w:tcPr>
-            <w:tcW w:w="2265" w:type="dxa"/>
+            <w:tcW w:w="1921" w:type="dxa"/>
           </w:tcPr>
           <w:p>
             <w:pPr>
@@ -108,7 +108,7 @@
         </w:tc>
         <w:tc>
           <w:tcPr>
-            <w:tcW w:w="1770" w:type="dxa"/>
+            <w:tcW w:w="1701" w:type="dxa"/>
           </w:tcPr>
           <w:p>
             <w:pPr>
@@ -128,7 +128,7 @@
         </w:tc>
         <w:tc>
           <w:tcPr>
-            <w:tcW w:w="3510" w:type="dxa"/>
+            <w:tcW w:w="3969" w:type="dxa"/>
           </w:tcPr>
           <w:p>
             <w:pPr>
@@ -182,7 +182,7 @@
         </w:tc>
         <w:tc>
           <w:tcPr>
-            <w:tcW w:w="1180" w:type="dxa"/>
+            <w:tcW w:w="1134" w:type="dxa"/>
           </w:tcPr>
           <w:p>
             <w:pPr>
@@ -215,13 +215,12 @@
             <w:r>
               <w:rPr>
                 <w:noProof/>
-                <w:lang w:eastAsia="es-CO"/>
               </w:rPr>
               <w:drawing>
-                <wp:inline distT="0" distB="0" distL="0" distR="0" wp14:anchorId="6FEE8004" wp14:editId="39BA6761">
-                  <wp:extent cx="600075" cy="809625"/>
-                  <wp:effectExtent l="0" t="0" r="9525" b="9525"/>
-                  <wp:docPr id="1" name="Imagen 1" descr="https://www2.javerianacali.edu.co/sites/ujc/files/Maria%20Constanza%20Pabon.jpg"/>
+                <wp:inline distT="0" distB="0" distL="0" distR="0" wp14:anchorId="042C8EC2" wp14:editId="2D07DEB1">
+                  <wp:extent cx="813217" cy="704850"/>
+                  <wp:effectExtent l="0" t="0" r="6350" b="0"/>
+                  <wp:docPr id="17" name="Picture 17" descr="[#if IMAGEN??]&#10;    [#if IMAGEN?is_hash]&#10;        [#if IMAGEN.alt??]&#10;            ${IMAGEN.alt}&#10;        [/#if]&#10;    [/#if]&#10;[/#if]"/>
                   <wp:cNvGraphicFramePr>
                     <a:graphicFrameLocks xmlns:a="http://schemas.openxmlformats.org/drawingml/2006/main" noChangeAspect="1"/>
                   </wp:cNvGraphicFramePr>
@@ -229,10 +228,12 @@
                     <a:graphicData uri="http://schemas.openxmlformats.org/drawingml/2006/picture">
                       <pic:pic xmlns:pic="http://schemas.openxmlformats.org/drawingml/2006/picture">
                         <pic:nvPicPr>
-                          <pic:cNvPr id="0" name="Imagen 1"/>
-                          <pic:cNvPicPr/>
+                          <pic:cNvPr id="0" name="Picture 9" descr="[#if IMAGEN??]&#10;    [#if IMAGEN?is_hash]&#10;        [#if IMAGEN.alt??]&#10;            ${IMAGEN.alt}&#10;        [/#if]&#10;    [/#if]&#10;[/#if]"/>
+                          <pic:cNvPicPr>
+                            <a:picLocks noChangeAspect="1" noChangeArrowheads="1"/>
+                          </pic:cNvPicPr>
                         </pic:nvPicPr>
-                        <pic:blipFill>
+                        <pic:blipFill rotWithShape="1">
                           <a:blip r:embed="rId5" cstate="print">
                             <a:extLst>
                               <a:ext uri="{28A0092B-C50C-407E-A947-70E740481C1C}">
@@ -240,18 +241,26 @@
                               </a:ext>
                             </a:extLst>
                           </a:blip>
-                          <a:stretch>
-                            <a:fillRect/>
-                          </a:stretch>
+                          <a:srcRect l="19092" r="15896"/>
+                          <a:stretch/>
                         </pic:blipFill>
-                        <pic:spPr>
+                        <pic:spPr bwMode="auto">
                           <a:xfrm>
                             <a:off x="0" y="0"/>
-                            <a:ext cx="600444" cy="810123"/>
+                            <a:ext cx="816784" cy="707942"/>
                           </a:xfrm>
                           <a:prstGeom prst="rect">
                             <a:avLst/>
                           </a:prstGeom>
+                          <a:noFill/>
+                          <a:ln>
+                            <a:noFill/>
+                          </a:ln>
+                          <a:extLst>
+                            <a:ext uri="{53640926-AAD7-44D8-BBD7-CCE9431645EC}">
+                              <a14:shadowObscured xmlns:a14="http://schemas.microsoft.com/office/drawing/2010/main"/>
+                            </a:ext>
+                          </a:extLst>
                         </pic:spPr>
                       </pic:pic>
                     </a:graphicData>
@@ -263,7 +272,7 @@
         </w:tc>
         <w:tc>
           <w:tcPr>
-            <w:tcW w:w="2265" w:type="dxa"/>
+            <w:tcW w:w="1921" w:type="dxa"/>
           </w:tcPr>
           <w:p>
             <w:pPr>
@@ -296,7 +305,7 @@
         </w:tc>
         <w:tc>
           <w:tcPr>
-            <w:tcW w:w="1770" w:type="dxa"/>
+            <w:tcW w:w="1701" w:type="dxa"/>
           </w:tcPr>
           <w:p>
             <w:pPr>
@@ -344,19 +353,19 @@
         </w:tc>
         <w:tc>
           <w:tcPr>
-            <w:tcW w:w="3510" w:type="dxa"/>
-          </w:tcPr>
-          <w:p>
-            <w:pPr>
-              <w:rPr>
-                <w:lang w:val="es-ES"/>
-              </w:rPr>
-            </w:pPr>
-          </w:p>
-        </w:tc>
-        <w:tc>
-          <w:tcPr>
-            <w:tcW w:w="1180" w:type="dxa"/>
+            <w:tcW w:w="3969" w:type="dxa"/>
+          </w:tcPr>
+          <w:p>
+            <w:pPr>
+              <w:rPr>
+                <w:lang w:val="es-ES"/>
+              </w:rPr>
+            </w:pPr>
+          </w:p>
+        </w:tc>
+        <w:tc>
+          <w:tcPr>
+            <w:tcW w:w="1134" w:type="dxa"/>
           </w:tcPr>
           <w:p>
             <w:pPr>
@@ -414,13 +423,12 @@
             <w:r>
               <w:rPr>
                 <w:noProof/>
-                <w:lang w:eastAsia="es-CO"/>
               </w:rPr>
               <w:drawing>
-                <wp:inline distT="0" distB="0" distL="0" distR="0" wp14:anchorId="75FAC048" wp14:editId="55300784">
-                  <wp:extent cx="600075" cy="809625"/>
-                  <wp:effectExtent l="0" t="0" r="9525" b="9525"/>
-                  <wp:docPr id="2" name="Imagen 2" descr="https://www2.javerianacali.edu.co/sites/ujc/files/gloria_inez_alvarez2.fw_.png"/>
+                <wp:inline distT="0" distB="0" distL="0" distR="0" wp14:anchorId="3E324189" wp14:editId="5679452D">
+                  <wp:extent cx="800100" cy="800100"/>
+                  <wp:effectExtent l="0" t="0" r="0" b="0"/>
+                  <wp:docPr id="16" name="Picture 16" descr="Gloria Inés Álvarez Vargas | Pontificia Universidad Javeriana, Cali"/>
                   <wp:cNvGraphicFramePr>
                     <a:graphicFrameLocks xmlns:a="http://schemas.openxmlformats.org/drawingml/2006/main" noChangeAspect="1"/>
                   </wp:cNvGraphicFramePr>
@@ -428,10 +436,12 @@
                     <a:graphicData uri="http://schemas.openxmlformats.org/drawingml/2006/picture">
                       <pic:pic xmlns:pic="http://schemas.openxmlformats.org/drawingml/2006/picture">
                         <pic:nvPicPr>
-                          <pic:cNvPr id="0" name="Imagen 2"/>
-                          <pic:cNvPicPr/>
+                          <pic:cNvPr id="0" name="Picture 7" descr="Gloria Inés Álvarez Vargas | Pontificia Universidad Javeriana, Cali"/>
+                          <pic:cNvPicPr>
+                            <a:picLocks noChangeAspect="1" noChangeArrowheads="1"/>
+                          </pic:cNvPicPr>
                         </pic:nvPicPr>
-                        <pic:blipFill>
+                        <pic:blipFill rotWithShape="1">
                           <a:blip r:embed="rId7" cstate="print">
                             <a:extLst>
                               <a:ext uri="{28A0092B-C50C-407E-A947-70E740481C1C}">
@@ -439,18 +449,26 @@
                               </a:ext>
                             </a:extLst>
                           </a:blip>
-                          <a:stretch>
-                            <a:fillRect/>
-                          </a:stretch>
+                          <a:srcRect b="32440"/>
+                          <a:stretch/>
                         </pic:blipFill>
-                        <pic:spPr>
+                        <pic:spPr bwMode="auto">
                           <a:xfrm>
                             <a:off x="0" y="0"/>
-                            <a:ext cx="600252" cy="809864"/>
+                            <a:ext cx="800100" cy="800100"/>
                           </a:xfrm>
                           <a:prstGeom prst="rect">
                             <a:avLst/>
                           </a:prstGeom>
+                          <a:noFill/>
+                          <a:ln>
+                            <a:noFill/>
+                          </a:ln>
+                          <a:extLst>
+                            <a:ext uri="{53640926-AAD7-44D8-BBD7-CCE9431645EC}">
+                              <a14:shadowObscured xmlns:a14="http://schemas.microsoft.com/office/drawing/2010/main"/>
+                            </a:ext>
+                          </a:extLst>
                         </pic:spPr>
                       </pic:pic>
                     </a:graphicData>
@@ -462,7 +480,7 @@
         </w:tc>
         <w:tc>
           <w:tcPr>
-            <w:tcW w:w="2265" w:type="dxa"/>
+            <w:tcW w:w="1921" w:type="dxa"/>
           </w:tcPr>
           <w:p>
             <w:pPr>
@@ -502,7 +520,7 @@
         </w:tc>
         <w:tc>
           <w:tcPr>
-            <w:tcW w:w="1770" w:type="dxa"/>
+            <w:tcW w:w="1701" w:type="dxa"/>
           </w:tcPr>
           <w:p>
             <w:pPr>
@@ -534,7 +552,7 @@
         </w:tc>
         <w:tc>
           <w:tcPr>
-            <w:tcW w:w="3510" w:type="dxa"/>
+            <w:tcW w:w="3969" w:type="dxa"/>
           </w:tcPr>
           <w:p>
             <w:r>
@@ -574,7 +592,7 @@
         </w:tc>
         <w:tc>
           <w:tcPr>
-            <w:tcW w:w="1180" w:type="dxa"/>
+            <w:tcW w:w="1134" w:type="dxa"/>
           </w:tcPr>
           <w:p>
             <w:pPr>
@@ -658,7 +676,7 @@
         </w:tc>
         <w:tc>
           <w:tcPr>
-            <w:tcW w:w="2265" w:type="dxa"/>
+            <w:tcW w:w="1921" w:type="dxa"/>
           </w:tcPr>
           <w:p>
             <w:pPr>
@@ -697,7 +715,7 @@
         </w:tc>
         <w:tc>
           <w:tcPr>
-            <w:tcW w:w="1770" w:type="dxa"/>
+            <w:tcW w:w="1701" w:type="dxa"/>
           </w:tcPr>
           <w:p>
             <w:pPr>
@@ -721,19 +739,19 @@
         </w:tc>
         <w:tc>
           <w:tcPr>
-            <w:tcW w:w="3510" w:type="dxa"/>
-          </w:tcPr>
-          <w:p>
-            <w:pPr>
-              <w:rPr>
-                <w:lang w:val="es-ES"/>
-              </w:rPr>
-            </w:pPr>
-          </w:p>
-        </w:tc>
-        <w:tc>
-          <w:tcPr>
-            <w:tcW w:w="1180" w:type="dxa"/>
+            <w:tcW w:w="3969" w:type="dxa"/>
+          </w:tcPr>
+          <w:p>
+            <w:pPr>
+              <w:rPr>
+                <w:lang w:val="es-ES"/>
+              </w:rPr>
+            </w:pPr>
+          </w:p>
+        </w:tc>
+        <w:tc>
+          <w:tcPr>
+            <w:tcW w:w="1134" w:type="dxa"/>
           </w:tcPr>
           <w:p>
             <w:pPr>
@@ -818,7 +836,7 @@
         </w:tc>
         <w:tc>
           <w:tcPr>
-            <w:tcW w:w="2265" w:type="dxa"/>
+            <w:tcW w:w="1921" w:type="dxa"/>
           </w:tcPr>
           <w:p>
             <w:pPr>
@@ -861,7 +879,7 @@
         </w:tc>
         <w:tc>
           <w:tcPr>
-            <w:tcW w:w="1770" w:type="dxa"/>
+            <w:tcW w:w="1701" w:type="dxa"/>
           </w:tcPr>
           <w:p>
             <w:pPr>
@@ -918,7 +936,7 @@
         </w:tc>
         <w:tc>
           <w:tcPr>
-            <w:tcW w:w="3510" w:type="dxa"/>
+            <w:tcW w:w="3969" w:type="dxa"/>
           </w:tcPr>
           <w:p>
             <w:pPr>
@@ -950,7 +968,7 @@
         </w:tc>
         <w:tc>
           <w:tcPr>
-            <w:tcW w:w="1180" w:type="dxa"/>
+            <w:tcW w:w="1134" w:type="dxa"/>
           </w:tcPr>
           <w:p>
             <w:pPr>
@@ -1035,7 +1053,7 @@
         </w:tc>
         <w:tc>
           <w:tcPr>
-            <w:tcW w:w="2265" w:type="dxa"/>
+            <w:tcW w:w="1921" w:type="dxa"/>
           </w:tcPr>
           <w:p>
             <w:pPr>
@@ -1068,7 +1086,7 @@
         </w:tc>
         <w:tc>
           <w:tcPr>
-            <w:tcW w:w="1770" w:type="dxa"/>
+            <w:tcW w:w="1701" w:type="dxa"/>
           </w:tcPr>
           <w:p>
             <w:pPr>
@@ -1104,7 +1122,14 @@
               <w:rPr>
                 <w:lang w:val="es-ES"/>
               </w:rPr>
-              <w:t>innovación. Gestión de la innovación</w:t>
+              <w:t xml:space="preserve">innovación. </w:t>
+            </w:r>
+            <w:r>
+              <w:rPr>
+                <w:lang w:val="es-ES"/>
+              </w:rPr>
+              <w:lastRenderedPageBreak/>
+              <w:t>Gestión de la innovación</w:t>
             </w:r>
             <w:r>
               <w:rPr>
@@ -1116,83 +1141,766 @@
         </w:tc>
         <w:tc>
           <w:tcPr>
-            <w:tcW w:w="3510" w:type="dxa"/>
-          </w:tcPr>
-          <w:p>
-            <w:pPr>
-              <w:rPr>
-                <w:lang w:val="es-ES"/>
-              </w:rPr>
-            </w:pPr>
-            <w:r>
-              <w:rPr>
-                <w:lang w:val="es-ES"/>
-              </w:rPr>
-              <w:t>1.</w:t>
-            </w:r>
-            <w:r>
-              <w:rPr>
-                <w:lang w:val="es-ES"/>
-              </w:rPr>
-              <w:t xml:space="preserve"> Uso de diferentes técnicas de ideación para educción de requisitos y su impacto en la calidad del proceso y del producto de software.</w:t>
-            </w:r>
-            <w:r>
-              <w:br/>
-            </w:r>
-            <w:r>
-              <w:rPr>
-                <w:lang w:val="es-ES"/>
-              </w:rPr>
-              <w:t>2.</w:t>
-            </w:r>
-            <w:r>
-              <w:rPr>
-                <w:lang w:val="es-ES"/>
-              </w:rPr>
-              <w:t xml:space="preserve"> Uso de diferentes técnicas de priorización como matrices de decisión, comparación por pares, análisis jerárquico analítico para la priorización de requisitos en el proceso de ingeniería de software.</w:t>
-            </w:r>
-            <w:r>
-              <w:br/>
-            </w:r>
-            <w:r>
-              <w:rPr>
-                <w:lang w:val="es-ES"/>
-              </w:rPr>
-              <w:t>3.</w:t>
-            </w:r>
-            <w:r>
-              <w:rPr>
-                <w:lang w:val="es-ES"/>
-              </w:rPr>
-              <w:t xml:space="preserve"> Impacto del prototipado rápido de software sobre la calidad del mismo: indicadores de producto e </w:t>
-            </w:r>
-            <w:r>
-              <w:rPr>
-                <w:lang w:val="es-ES"/>
+            <w:tcW w:w="3969" w:type="dxa"/>
+          </w:tcPr>
+          <w:p>
+            <w:pPr>
+              <w:shd w:val="clear" w:color="auto" w:fill="FFFFFF"/>
+              <w:textAlignment w:val="baseline"/>
+              <w:rPr>
+                <w:rFonts w:ascii="Calibri" w:eastAsia="Times New Roman" w:hAnsi="Calibri" w:cs="Calibri"/>
+                <w:color w:val="000000"/>
+                <w:lang w:val="en-US"/>
+              </w:rPr>
+            </w:pPr>
+            <w:r>
+              <w:rPr>
+                <w:rFonts w:ascii="Calibri" w:eastAsia="Times New Roman" w:hAnsi="Calibri" w:cs="Calibri"/>
+                <w:color w:val="000000"/>
+                <w:lang w:val="en-US"/>
               </w:rPr>
               <w:lastRenderedPageBreak/>
-              <w:t>indicadores de proceso.</w:t>
-            </w:r>
-            <w:r>
-              <w:br/>
-            </w:r>
-            <w:r>
-              <w:rPr>
-                <w:lang w:val="es-ES"/>
-              </w:rPr>
-              <w:t>4.</w:t>
-            </w:r>
-            <w:r>
-              <w:rPr>
-                <w:lang w:val="es-ES"/>
-              </w:rPr>
-              <w:t xml:space="preserve"> Diseño y desarrollo de plataforma para ejecutar pruebas paralelas.</w:t>
-            </w:r>
-          </w:p>
-        </w:tc>
-        <w:tc>
-          <w:tcPr>
-            <w:tcW w:w="1180" w:type="dxa"/>
+              <w:t xml:space="preserve">-- </w:t>
+            </w:r>
+            <w:proofErr w:type="spellStart"/>
+            <w:r>
+              <w:rPr>
+                <w:rFonts w:ascii="Calibri" w:eastAsia="Times New Roman" w:hAnsi="Calibri" w:cs="Calibri"/>
+                <w:color w:val="000000"/>
+                <w:lang w:val="en-US"/>
+              </w:rPr>
+              <w:t>Diseño</w:t>
+            </w:r>
+            <w:proofErr w:type="spellEnd"/>
+            <w:r>
+              <w:rPr>
+                <w:rFonts w:ascii="Calibri" w:eastAsia="Times New Roman" w:hAnsi="Calibri" w:cs="Calibri"/>
+                <w:color w:val="000000"/>
+                <w:lang w:val="en-US"/>
+              </w:rPr>
+              <w:t xml:space="preserve"> y </w:t>
+            </w:r>
+            <w:proofErr w:type="spellStart"/>
+            <w:r>
+              <w:rPr>
+                <w:rFonts w:ascii="Calibri" w:eastAsia="Times New Roman" w:hAnsi="Calibri" w:cs="Calibri"/>
+                <w:color w:val="000000"/>
+                <w:lang w:val="en-US"/>
+              </w:rPr>
+              <w:t>desarrollo</w:t>
+            </w:r>
+            <w:proofErr w:type="spellEnd"/>
+            <w:r>
+              <w:rPr>
+                <w:rFonts w:ascii="Calibri" w:eastAsia="Times New Roman" w:hAnsi="Calibri" w:cs="Calibri"/>
+                <w:color w:val="000000"/>
+                <w:lang w:val="en-US"/>
+              </w:rPr>
+              <w:t xml:space="preserve"> de </w:t>
+            </w:r>
+            <w:proofErr w:type="spellStart"/>
+            <w:r>
+              <w:rPr>
+                <w:rFonts w:ascii="Calibri" w:eastAsia="Times New Roman" w:hAnsi="Calibri" w:cs="Calibri"/>
+                <w:color w:val="000000"/>
+                <w:lang w:val="en-US"/>
+              </w:rPr>
+              <w:t>prototipos</w:t>
+            </w:r>
+            <w:proofErr w:type="spellEnd"/>
+            <w:r>
+              <w:rPr>
+                <w:rFonts w:ascii="Calibri" w:eastAsia="Times New Roman" w:hAnsi="Calibri" w:cs="Calibri"/>
+                <w:color w:val="000000"/>
+                <w:lang w:val="en-US"/>
+              </w:rPr>
+              <w:t xml:space="preserve"> de software </w:t>
+            </w:r>
+            <w:proofErr w:type="spellStart"/>
+            <w:r>
+              <w:rPr>
+                <w:rFonts w:ascii="Calibri" w:eastAsia="Times New Roman" w:hAnsi="Calibri" w:cs="Calibri"/>
+                <w:color w:val="000000"/>
+                <w:lang w:val="en-US"/>
+              </w:rPr>
+              <w:t>en</w:t>
+            </w:r>
+            <w:proofErr w:type="spellEnd"/>
+            <w:r>
+              <w:rPr>
+                <w:rFonts w:ascii="Calibri" w:eastAsia="Times New Roman" w:hAnsi="Calibri" w:cs="Calibri"/>
+                <w:color w:val="000000"/>
+                <w:lang w:val="en-US"/>
+              </w:rPr>
+              <w:t xml:space="preserve"> </w:t>
+            </w:r>
+            <w:proofErr w:type="spellStart"/>
+            <w:r>
+              <w:rPr>
+                <w:rFonts w:ascii="Calibri" w:eastAsia="Times New Roman" w:hAnsi="Calibri" w:cs="Calibri"/>
+                <w:color w:val="000000"/>
+                <w:lang w:val="en-US"/>
+              </w:rPr>
+              <w:t>diferentes</w:t>
+            </w:r>
+            <w:proofErr w:type="spellEnd"/>
+            <w:r>
+              <w:rPr>
+                <w:rFonts w:ascii="Calibri" w:eastAsia="Times New Roman" w:hAnsi="Calibri" w:cs="Calibri"/>
+                <w:color w:val="000000"/>
+                <w:lang w:val="en-US"/>
+              </w:rPr>
+              <w:t xml:space="preserve"> </w:t>
+            </w:r>
+            <w:proofErr w:type="spellStart"/>
+            <w:r>
+              <w:rPr>
+                <w:rFonts w:ascii="Calibri" w:eastAsia="Times New Roman" w:hAnsi="Calibri" w:cs="Calibri"/>
+                <w:color w:val="000000"/>
+                <w:lang w:val="en-US"/>
+              </w:rPr>
+              <w:t>herramientas</w:t>
+            </w:r>
+            <w:proofErr w:type="spellEnd"/>
+            <w:r>
+              <w:rPr>
+                <w:rFonts w:ascii="Calibri" w:eastAsia="Times New Roman" w:hAnsi="Calibri" w:cs="Calibri"/>
+                <w:color w:val="000000"/>
+                <w:lang w:val="en-US"/>
+              </w:rPr>
+              <w:t xml:space="preserve"> no-code. El </w:t>
+            </w:r>
+            <w:proofErr w:type="spellStart"/>
+            <w:r>
+              <w:rPr>
+                <w:rFonts w:ascii="Calibri" w:eastAsia="Times New Roman" w:hAnsi="Calibri" w:cs="Calibri"/>
+                <w:color w:val="000000"/>
+                <w:lang w:val="en-US"/>
+              </w:rPr>
+              <w:t>objetivo</w:t>
+            </w:r>
+            <w:proofErr w:type="spellEnd"/>
+            <w:r>
+              <w:rPr>
+                <w:rFonts w:ascii="Calibri" w:eastAsia="Times New Roman" w:hAnsi="Calibri" w:cs="Calibri"/>
+                <w:color w:val="000000"/>
+                <w:lang w:val="en-US"/>
+              </w:rPr>
+              <w:t xml:space="preserve"> es </w:t>
+            </w:r>
+            <w:proofErr w:type="spellStart"/>
+            <w:r>
+              <w:rPr>
+                <w:rFonts w:ascii="Calibri" w:eastAsia="Times New Roman" w:hAnsi="Calibri" w:cs="Calibri"/>
+                <w:color w:val="000000"/>
+                <w:lang w:val="en-US"/>
+              </w:rPr>
+              <w:t>comparar</w:t>
+            </w:r>
+            <w:proofErr w:type="spellEnd"/>
+            <w:r>
+              <w:rPr>
+                <w:rFonts w:ascii="Calibri" w:eastAsia="Times New Roman" w:hAnsi="Calibri" w:cs="Calibri"/>
+                <w:color w:val="000000"/>
+                <w:lang w:val="en-US"/>
+              </w:rPr>
+              <w:t xml:space="preserve"> </w:t>
+            </w:r>
+            <w:proofErr w:type="spellStart"/>
+            <w:r>
+              <w:rPr>
+                <w:rFonts w:ascii="Calibri" w:eastAsia="Times New Roman" w:hAnsi="Calibri" w:cs="Calibri"/>
+                <w:color w:val="000000"/>
+                <w:lang w:val="en-US"/>
+              </w:rPr>
+              <w:t>el</w:t>
+            </w:r>
+            <w:proofErr w:type="spellEnd"/>
+            <w:r>
+              <w:rPr>
+                <w:rFonts w:ascii="Calibri" w:eastAsia="Times New Roman" w:hAnsi="Calibri" w:cs="Calibri"/>
+                <w:color w:val="000000"/>
+                <w:lang w:val="en-US"/>
+              </w:rPr>
+              <w:t xml:space="preserve"> </w:t>
+            </w:r>
+            <w:proofErr w:type="spellStart"/>
+            <w:r>
+              <w:rPr>
+                <w:rFonts w:ascii="Calibri" w:eastAsia="Times New Roman" w:hAnsi="Calibri" w:cs="Calibri"/>
+                <w:color w:val="000000"/>
+                <w:lang w:val="en-US"/>
+              </w:rPr>
+              <w:t>diseño</w:t>
+            </w:r>
+            <w:proofErr w:type="spellEnd"/>
+            <w:r>
+              <w:rPr>
+                <w:rFonts w:ascii="Calibri" w:eastAsia="Times New Roman" w:hAnsi="Calibri" w:cs="Calibri"/>
+                <w:color w:val="000000"/>
+                <w:lang w:val="en-US"/>
+              </w:rPr>
+              <w:t xml:space="preserve"> y </w:t>
+            </w:r>
+            <w:proofErr w:type="spellStart"/>
+            <w:r>
+              <w:rPr>
+                <w:rFonts w:ascii="Calibri" w:eastAsia="Times New Roman" w:hAnsi="Calibri" w:cs="Calibri"/>
+                <w:color w:val="000000"/>
+                <w:lang w:val="en-US"/>
+              </w:rPr>
+              <w:t>desarrollo</w:t>
+            </w:r>
+            <w:proofErr w:type="spellEnd"/>
+            <w:r>
+              <w:rPr>
+                <w:rFonts w:ascii="Calibri" w:eastAsia="Times New Roman" w:hAnsi="Calibri" w:cs="Calibri"/>
+                <w:color w:val="000000"/>
+                <w:lang w:val="en-US"/>
+              </w:rPr>
+              <w:t xml:space="preserve"> de </w:t>
+            </w:r>
+            <w:proofErr w:type="spellStart"/>
+            <w:r>
+              <w:rPr>
+                <w:rFonts w:ascii="Calibri" w:eastAsia="Times New Roman" w:hAnsi="Calibri" w:cs="Calibri"/>
+                <w:color w:val="000000"/>
+                <w:lang w:val="en-US"/>
+              </w:rPr>
+              <w:t>una</w:t>
+            </w:r>
+            <w:proofErr w:type="spellEnd"/>
+            <w:r>
+              <w:rPr>
+                <w:rFonts w:ascii="Calibri" w:eastAsia="Times New Roman" w:hAnsi="Calibri" w:cs="Calibri"/>
+                <w:color w:val="000000"/>
+                <w:lang w:val="en-US"/>
+              </w:rPr>
+              <w:t xml:space="preserve"> </w:t>
+            </w:r>
+            <w:proofErr w:type="spellStart"/>
+            <w:r>
+              <w:rPr>
+                <w:rFonts w:ascii="Calibri" w:eastAsia="Times New Roman" w:hAnsi="Calibri" w:cs="Calibri"/>
+                <w:color w:val="000000"/>
+                <w:lang w:val="en-US"/>
+              </w:rPr>
+              <w:t>misma</w:t>
+            </w:r>
+            <w:proofErr w:type="spellEnd"/>
+            <w:r>
+              <w:rPr>
+                <w:rFonts w:ascii="Calibri" w:eastAsia="Times New Roman" w:hAnsi="Calibri" w:cs="Calibri"/>
+                <w:color w:val="000000"/>
+                <w:lang w:val="en-US"/>
+              </w:rPr>
+              <w:t xml:space="preserve"> </w:t>
+            </w:r>
+            <w:proofErr w:type="spellStart"/>
+            <w:r>
+              <w:rPr>
+                <w:rFonts w:ascii="Calibri" w:eastAsia="Times New Roman" w:hAnsi="Calibri" w:cs="Calibri"/>
+                <w:color w:val="000000"/>
+                <w:lang w:val="en-US"/>
+              </w:rPr>
+              <w:t>aplicación</w:t>
+            </w:r>
+            <w:proofErr w:type="spellEnd"/>
+            <w:r>
+              <w:rPr>
+                <w:rFonts w:ascii="Calibri" w:eastAsia="Times New Roman" w:hAnsi="Calibri" w:cs="Calibri"/>
+                <w:color w:val="000000"/>
+                <w:lang w:val="en-US"/>
+              </w:rPr>
+              <w:t xml:space="preserve"> </w:t>
+            </w:r>
+            <w:proofErr w:type="spellStart"/>
+            <w:r>
+              <w:rPr>
+                <w:rFonts w:ascii="Calibri" w:eastAsia="Times New Roman" w:hAnsi="Calibri" w:cs="Calibri"/>
+                <w:color w:val="000000"/>
+                <w:lang w:val="en-US"/>
+              </w:rPr>
+              <w:t>en</w:t>
+            </w:r>
+            <w:proofErr w:type="spellEnd"/>
+            <w:r>
+              <w:rPr>
+                <w:rFonts w:ascii="Calibri" w:eastAsia="Times New Roman" w:hAnsi="Calibri" w:cs="Calibri"/>
+                <w:color w:val="000000"/>
+                <w:lang w:val="en-US"/>
+              </w:rPr>
+              <w:t xml:space="preserve"> X </w:t>
+            </w:r>
+            <w:proofErr w:type="spellStart"/>
+            <w:r>
+              <w:rPr>
+                <w:rFonts w:ascii="Calibri" w:eastAsia="Times New Roman" w:hAnsi="Calibri" w:cs="Calibri"/>
+                <w:color w:val="000000"/>
+                <w:lang w:val="en-US"/>
+              </w:rPr>
+              <w:t>herramientas</w:t>
+            </w:r>
+            <w:proofErr w:type="spellEnd"/>
+            <w:r>
+              <w:rPr>
+                <w:rFonts w:ascii="Calibri" w:eastAsia="Times New Roman" w:hAnsi="Calibri" w:cs="Calibri"/>
+                <w:color w:val="000000"/>
+                <w:lang w:val="en-US"/>
+              </w:rPr>
+              <w:t xml:space="preserve"> no-code a </w:t>
+            </w:r>
+            <w:proofErr w:type="spellStart"/>
+            <w:r>
+              <w:rPr>
+                <w:rFonts w:ascii="Calibri" w:eastAsia="Times New Roman" w:hAnsi="Calibri" w:cs="Calibri"/>
+                <w:color w:val="000000"/>
+                <w:lang w:val="en-US"/>
+              </w:rPr>
+              <w:t>partir</w:t>
+            </w:r>
+            <w:proofErr w:type="spellEnd"/>
+            <w:r>
+              <w:rPr>
+                <w:rFonts w:ascii="Calibri" w:eastAsia="Times New Roman" w:hAnsi="Calibri" w:cs="Calibri"/>
+                <w:color w:val="000000"/>
+                <w:lang w:val="en-US"/>
+              </w:rPr>
+              <w:t xml:space="preserve"> de </w:t>
+            </w:r>
+            <w:proofErr w:type="spellStart"/>
+            <w:r>
+              <w:rPr>
+                <w:rFonts w:ascii="Calibri" w:eastAsia="Times New Roman" w:hAnsi="Calibri" w:cs="Calibri"/>
+                <w:color w:val="000000"/>
+                <w:lang w:val="en-US"/>
+              </w:rPr>
+              <w:t>unos</w:t>
+            </w:r>
+            <w:proofErr w:type="spellEnd"/>
+            <w:r>
+              <w:rPr>
+                <w:rFonts w:ascii="Calibri" w:eastAsia="Times New Roman" w:hAnsi="Calibri" w:cs="Calibri"/>
+                <w:color w:val="000000"/>
+                <w:lang w:val="en-US"/>
+              </w:rPr>
+              <w:t xml:space="preserve"> </w:t>
+            </w:r>
+            <w:proofErr w:type="spellStart"/>
+            <w:r>
+              <w:rPr>
+                <w:rFonts w:ascii="Calibri" w:eastAsia="Times New Roman" w:hAnsi="Calibri" w:cs="Calibri"/>
+                <w:color w:val="000000"/>
+                <w:lang w:val="en-US"/>
+              </w:rPr>
+              <w:t>criterios</w:t>
+            </w:r>
+            <w:proofErr w:type="spellEnd"/>
+            <w:r>
+              <w:rPr>
+                <w:rFonts w:ascii="Calibri" w:eastAsia="Times New Roman" w:hAnsi="Calibri" w:cs="Calibri"/>
+                <w:color w:val="000000"/>
+                <w:lang w:val="en-US"/>
+              </w:rPr>
+              <w:t xml:space="preserve"> </w:t>
+            </w:r>
+            <w:proofErr w:type="spellStart"/>
+            <w:r>
+              <w:rPr>
+                <w:rFonts w:ascii="Calibri" w:eastAsia="Times New Roman" w:hAnsi="Calibri" w:cs="Calibri"/>
+                <w:color w:val="000000"/>
+                <w:lang w:val="en-US"/>
+              </w:rPr>
+              <w:t>definidos</w:t>
+            </w:r>
+            <w:proofErr w:type="spellEnd"/>
+            <w:r>
+              <w:rPr>
+                <w:rFonts w:ascii="Calibri" w:eastAsia="Times New Roman" w:hAnsi="Calibri" w:cs="Calibri"/>
+                <w:color w:val="000000"/>
+                <w:lang w:val="en-US"/>
+              </w:rPr>
+              <w:t>. </w:t>
+            </w:r>
+          </w:p>
+          <w:p>
+            <w:pPr>
+              <w:shd w:val="clear" w:color="auto" w:fill="FFFFFF"/>
+              <w:textAlignment w:val="baseline"/>
+              <w:rPr>
+                <w:rFonts w:ascii="Calibri" w:eastAsia="Times New Roman" w:hAnsi="Calibri" w:cs="Calibri"/>
+                <w:color w:val="000000"/>
+                <w:lang w:val="en-US"/>
+              </w:rPr>
+            </w:pPr>
+          </w:p>
+          <w:p>
+            <w:pPr>
+              <w:shd w:val="clear" w:color="auto" w:fill="FFFFFF"/>
+              <w:textAlignment w:val="baseline"/>
+              <w:rPr>
+                <w:rFonts w:ascii="Calibri" w:eastAsia="Times New Roman" w:hAnsi="Calibri" w:cs="Calibri"/>
+                <w:color w:val="000000"/>
+                <w:lang w:val="en-US"/>
+              </w:rPr>
+            </w:pPr>
+            <w:r>
+              <w:rPr>
+                <w:rFonts w:ascii="Calibri" w:eastAsia="Times New Roman" w:hAnsi="Calibri" w:cs="Calibri"/>
+                <w:color w:val="000000"/>
+                <w:lang w:val="en-US"/>
+              </w:rPr>
+              <w:t xml:space="preserve">-- </w:t>
+            </w:r>
+            <w:proofErr w:type="spellStart"/>
+            <w:r>
+              <w:rPr>
+                <w:rFonts w:ascii="Calibri" w:eastAsia="Times New Roman" w:hAnsi="Calibri" w:cs="Calibri"/>
+                <w:color w:val="000000"/>
+                <w:lang w:val="en-US"/>
+              </w:rPr>
+              <w:t>Diseño</w:t>
+            </w:r>
+            <w:proofErr w:type="spellEnd"/>
+            <w:r>
+              <w:rPr>
+                <w:rFonts w:ascii="Calibri" w:eastAsia="Times New Roman" w:hAnsi="Calibri" w:cs="Calibri"/>
+                <w:color w:val="000000"/>
+                <w:lang w:val="en-US"/>
+              </w:rPr>
+              <w:t xml:space="preserve"> y </w:t>
+            </w:r>
+            <w:proofErr w:type="spellStart"/>
+            <w:r>
+              <w:rPr>
+                <w:rFonts w:ascii="Calibri" w:eastAsia="Times New Roman" w:hAnsi="Calibri" w:cs="Calibri"/>
+                <w:color w:val="000000"/>
+                <w:lang w:val="en-US"/>
+              </w:rPr>
+              <w:t>desarrollo</w:t>
+            </w:r>
+            <w:proofErr w:type="spellEnd"/>
+            <w:r>
+              <w:rPr>
+                <w:rFonts w:ascii="Calibri" w:eastAsia="Times New Roman" w:hAnsi="Calibri" w:cs="Calibri"/>
+                <w:color w:val="000000"/>
+                <w:lang w:val="en-US"/>
+              </w:rPr>
+              <w:t xml:space="preserve"> de software que </w:t>
+            </w:r>
+            <w:proofErr w:type="spellStart"/>
+            <w:r>
+              <w:rPr>
+                <w:rFonts w:ascii="Calibri" w:eastAsia="Times New Roman" w:hAnsi="Calibri" w:cs="Calibri"/>
+                <w:color w:val="000000"/>
+                <w:lang w:val="en-US"/>
+              </w:rPr>
+              <w:t>permita</w:t>
+            </w:r>
+            <w:proofErr w:type="spellEnd"/>
+            <w:r>
+              <w:rPr>
+                <w:rFonts w:ascii="Calibri" w:eastAsia="Times New Roman" w:hAnsi="Calibri" w:cs="Calibri"/>
+                <w:color w:val="000000"/>
+                <w:lang w:val="en-US"/>
+              </w:rPr>
+              <w:t xml:space="preserve"> </w:t>
+            </w:r>
+            <w:proofErr w:type="spellStart"/>
+            <w:r>
+              <w:rPr>
+                <w:rFonts w:ascii="Calibri" w:eastAsia="Times New Roman" w:hAnsi="Calibri" w:cs="Calibri"/>
+                <w:color w:val="000000"/>
+                <w:lang w:val="en-US"/>
+              </w:rPr>
+              <w:t>aplicar</w:t>
+            </w:r>
+            <w:proofErr w:type="spellEnd"/>
+            <w:r>
+              <w:rPr>
+                <w:rFonts w:ascii="Calibri" w:eastAsia="Times New Roman" w:hAnsi="Calibri" w:cs="Calibri"/>
+                <w:color w:val="000000"/>
+                <w:lang w:val="en-US"/>
+              </w:rPr>
+              <w:t xml:space="preserve"> y </w:t>
+            </w:r>
+            <w:proofErr w:type="spellStart"/>
+            <w:r>
+              <w:rPr>
+                <w:rFonts w:ascii="Calibri" w:eastAsia="Times New Roman" w:hAnsi="Calibri" w:cs="Calibri"/>
+                <w:color w:val="000000"/>
+                <w:lang w:val="en-US"/>
+              </w:rPr>
+              <w:t>comparar</w:t>
+            </w:r>
+            <w:proofErr w:type="spellEnd"/>
+            <w:r>
+              <w:rPr>
+                <w:rFonts w:ascii="Calibri" w:eastAsia="Times New Roman" w:hAnsi="Calibri" w:cs="Calibri"/>
+                <w:color w:val="000000"/>
+                <w:lang w:val="en-US"/>
+              </w:rPr>
+              <w:t xml:space="preserve"> </w:t>
+            </w:r>
+            <w:proofErr w:type="spellStart"/>
+            <w:r>
+              <w:rPr>
+                <w:rFonts w:ascii="Calibri" w:eastAsia="Times New Roman" w:hAnsi="Calibri" w:cs="Calibri"/>
+                <w:color w:val="000000"/>
+                <w:lang w:val="en-US"/>
+              </w:rPr>
+              <w:t>técnicas</w:t>
+            </w:r>
+            <w:proofErr w:type="spellEnd"/>
+            <w:r>
+              <w:rPr>
+                <w:rFonts w:ascii="Calibri" w:eastAsia="Times New Roman" w:hAnsi="Calibri" w:cs="Calibri"/>
+                <w:color w:val="000000"/>
+                <w:lang w:val="en-US"/>
+              </w:rPr>
+              <w:t xml:space="preserve"> de </w:t>
+            </w:r>
+            <w:proofErr w:type="spellStart"/>
+            <w:r>
+              <w:rPr>
+                <w:rFonts w:ascii="Calibri" w:eastAsia="Times New Roman" w:hAnsi="Calibri" w:cs="Calibri"/>
+                <w:color w:val="000000"/>
+                <w:lang w:val="en-US"/>
+              </w:rPr>
+              <w:lastRenderedPageBreak/>
+              <w:t>prueba</w:t>
+            </w:r>
+            <w:proofErr w:type="spellEnd"/>
+            <w:r>
+              <w:rPr>
+                <w:rFonts w:ascii="Calibri" w:eastAsia="Times New Roman" w:hAnsi="Calibri" w:cs="Calibri"/>
+                <w:color w:val="000000"/>
+                <w:lang w:val="en-US"/>
+              </w:rPr>
+              <w:t xml:space="preserve"> de </w:t>
+            </w:r>
+            <w:proofErr w:type="spellStart"/>
+            <w:r>
+              <w:rPr>
+                <w:rFonts w:ascii="Calibri" w:eastAsia="Times New Roman" w:hAnsi="Calibri" w:cs="Calibri"/>
+                <w:color w:val="000000"/>
+                <w:lang w:val="en-US"/>
+              </w:rPr>
+              <w:t>segundo</w:t>
+            </w:r>
+            <w:proofErr w:type="spellEnd"/>
+            <w:r>
+              <w:rPr>
+                <w:rFonts w:ascii="Calibri" w:eastAsia="Times New Roman" w:hAnsi="Calibri" w:cs="Calibri"/>
+                <w:color w:val="000000"/>
+                <w:lang w:val="en-US"/>
+              </w:rPr>
+              <w:t xml:space="preserve"> </w:t>
+            </w:r>
+            <w:proofErr w:type="spellStart"/>
+            <w:r>
+              <w:rPr>
+                <w:rFonts w:ascii="Calibri" w:eastAsia="Times New Roman" w:hAnsi="Calibri" w:cs="Calibri"/>
+                <w:color w:val="000000"/>
+                <w:lang w:val="en-US"/>
+              </w:rPr>
+              <w:t>nivel</w:t>
+            </w:r>
+            <w:proofErr w:type="spellEnd"/>
+            <w:r>
+              <w:rPr>
+                <w:rFonts w:ascii="Calibri" w:eastAsia="Times New Roman" w:hAnsi="Calibri" w:cs="Calibri"/>
+                <w:color w:val="000000"/>
+                <w:lang w:val="en-US"/>
+              </w:rPr>
+              <w:t xml:space="preserve"> </w:t>
+            </w:r>
+            <w:proofErr w:type="spellStart"/>
+            <w:r>
+              <w:rPr>
+                <w:rFonts w:ascii="Calibri" w:eastAsia="Times New Roman" w:hAnsi="Calibri" w:cs="Calibri"/>
+                <w:color w:val="000000"/>
+                <w:lang w:val="en-US"/>
+              </w:rPr>
+              <w:t>como</w:t>
+            </w:r>
+            <w:proofErr w:type="spellEnd"/>
+            <w:r>
+              <w:rPr>
+                <w:rFonts w:ascii="Calibri" w:eastAsia="Times New Roman" w:hAnsi="Calibri" w:cs="Calibri"/>
+                <w:color w:val="000000"/>
+                <w:lang w:val="en-US"/>
+              </w:rPr>
+              <w:t xml:space="preserve"> </w:t>
+            </w:r>
+            <w:proofErr w:type="spellStart"/>
+            <w:r>
+              <w:rPr>
+                <w:rFonts w:ascii="Calibri" w:eastAsia="Times New Roman" w:hAnsi="Calibri" w:cs="Calibri"/>
+                <w:color w:val="000000"/>
+                <w:lang w:val="en-US"/>
+              </w:rPr>
+              <w:t>arreglos</w:t>
+            </w:r>
+            <w:proofErr w:type="spellEnd"/>
+            <w:r>
+              <w:rPr>
+                <w:rFonts w:ascii="Calibri" w:eastAsia="Times New Roman" w:hAnsi="Calibri" w:cs="Calibri"/>
+                <w:color w:val="000000"/>
+                <w:lang w:val="en-US"/>
+              </w:rPr>
+              <w:t xml:space="preserve"> </w:t>
+            </w:r>
+            <w:proofErr w:type="spellStart"/>
+            <w:r>
+              <w:rPr>
+                <w:rFonts w:ascii="Calibri" w:eastAsia="Times New Roman" w:hAnsi="Calibri" w:cs="Calibri"/>
+                <w:color w:val="000000"/>
+                <w:lang w:val="en-US"/>
+              </w:rPr>
+              <w:t>ortogonales</w:t>
+            </w:r>
+            <w:proofErr w:type="spellEnd"/>
+            <w:r>
+              <w:rPr>
+                <w:rFonts w:ascii="Calibri" w:eastAsia="Times New Roman" w:hAnsi="Calibri" w:cs="Calibri"/>
+                <w:color w:val="000000"/>
+                <w:lang w:val="en-US"/>
+              </w:rPr>
+              <w:t xml:space="preserve"> y </w:t>
+            </w:r>
+            <w:proofErr w:type="spellStart"/>
+            <w:r>
+              <w:rPr>
+                <w:rFonts w:ascii="Calibri" w:eastAsia="Times New Roman" w:hAnsi="Calibri" w:cs="Calibri"/>
+                <w:color w:val="000000"/>
+                <w:lang w:val="en-US"/>
+              </w:rPr>
+              <w:t>tablas</w:t>
+            </w:r>
+            <w:proofErr w:type="spellEnd"/>
+            <w:r>
+              <w:rPr>
+                <w:rFonts w:ascii="Calibri" w:eastAsia="Times New Roman" w:hAnsi="Calibri" w:cs="Calibri"/>
+                <w:color w:val="000000"/>
+                <w:lang w:val="en-US"/>
+              </w:rPr>
+              <w:t xml:space="preserve"> de </w:t>
+            </w:r>
+            <w:proofErr w:type="spellStart"/>
+            <w:r>
+              <w:rPr>
+                <w:rFonts w:ascii="Calibri" w:eastAsia="Times New Roman" w:hAnsi="Calibri" w:cs="Calibri"/>
+                <w:color w:val="000000"/>
+                <w:lang w:val="en-US"/>
+              </w:rPr>
+              <w:t>decisión</w:t>
+            </w:r>
+            <w:proofErr w:type="spellEnd"/>
+            <w:r>
+              <w:rPr>
+                <w:rFonts w:ascii="Calibri" w:eastAsia="Times New Roman" w:hAnsi="Calibri" w:cs="Calibri"/>
+                <w:color w:val="000000"/>
+                <w:lang w:val="en-US"/>
+              </w:rPr>
+              <w:t>.</w:t>
+            </w:r>
+          </w:p>
+          <w:p>
+            <w:pPr>
+              <w:shd w:val="clear" w:color="auto" w:fill="FFFFFF"/>
+              <w:textAlignment w:val="baseline"/>
+              <w:rPr>
+                <w:rFonts w:ascii="Calibri" w:eastAsia="Times New Roman" w:hAnsi="Calibri" w:cs="Calibri"/>
+                <w:color w:val="000000"/>
+                <w:lang w:val="en-US"/>
+              </w:rPr>
+            </w:pPr>
+          </w:p>
+          <w:p>
+            <w:pPr>
+              <w:shd w:val="clear" w:color="auto" w:fill="FFFFFF"/>
+              <w:textAlignment w:val="baseline"/>
+              <w:rPr>
+                <w:rFonts w:ascii="Calibri" w:eastAsia="Times New Roman" w:hAnsi="Calibri" w:cs="Calibri"/>
+                <w:color w:val="000000"/>
+                <w:lang w:val="en-US"/>
+              </w:rPr>
+            </w:pPr>
+            <w:r>
+              <w:rPr>
+                <w:rFonts w:ascii="Calibri" w:eastAsia="Times New Roman" w:hAnsi="Calibri" w:cs="Calibri"/>
+                <w:color w:val="000000"/>
+                <w:lang w:val="en-US"/>
+              </w:rPr>
+              <w:t xml:space="preserve">-- </w:t>
+            </w:r>
+            <w:proofErr w:type="spellStart"/>
+            <w:r>
+              <w:rPr>
+                <w:rFonts w:ascii="Calibri" w:eastAsia="Times New Roman" w:hAnsi="Calibri" w:cs="Calibri"/>
+                <w:color w:val="000000"/>
+                <w:lang w:val="en-US"/>
+              </w:rPr>
+              <w:t>Cualquier</w:t>
+            </w:r>
+            <w:proofErr w:type="spellEnd"/>
+            <w:r>
+              <w:rPr>
+                <w:rFonts w:ascii="Calibri" w:eastAsia="Times New Roman" w:hAnsi="Calibri" w:cs="Calibri"/>
+                <w:color w:val="000000"/>
+                <w:lang w:val="en-US"/>
+              </w:rPr>
+              <w:t xml:space="preserve"> idea de </w:t>
+            </w:r>
+            <w:proofErr w:type="spellStart"/>
+            <w:r>
+              <w:rPr>
+                <w:rFonts w:ascii="Calibri" w:eastAsia="Times New Roman" w:hAnsi="Calibri" w:cs="Calibri"/>
+                <w:color w:val="000000"/>
+                <w:lang w:val="en-US"/>
+              </w:rPr>
+              <w:t>emprendimiento</w:t>
+            </w:r>
+            <w:proofErr w:type="spellEnd"/>
+            <w:r>
+              <w:rPr>
+                <w:rFonts w:ascii="Calibri" w:eastAsia="Times New Roman" w:hAnsi="Calibri" w:cs="Calibri"/>
+                <w:color w:val="000000"/>
+                <w:lang w:val="en-US"/>
+              </w:rPr>
+              <w:t xml:space="preserve"> </w:t>
+            </w:r>
+            <w:proofErr w:type="spellStart"/>
+            <w:r>
+              <w:rPr>
+                <w:rFonts w:ascii="Calibri" w:eastAsia="Times New Roman" w:hAnsi="Calibri" w:cs="Calibri"/>
+                <w:color w:val="000000"/>
+                <w:lang w:val="en-US"/>
+              </w:rPr>
+              <w:t>sobre</w:t>
+            </w:r>
+            <w:proofErr w:type="spellEnd"/>
+            <w:r>
+              <w:rPr>
+                <w:rFonts w:ascii="Calibri" w:eastAsia="Times New Roman" w:hAnsi="Calibri" w:cs="Calibri"/>
+                <w:color w:val="000000"/>
+                <w:lang w:val="en-US"/>
+              </w:rPr>
+              <w:t xml:space="preserve"> blockchain. </w:t>
+            </w:r>
+          </w:p>
+          <w:p>
+            <w:pPr>
+              <w:rPr>
+                <w:lang w:val="es-ES"/>
+              </w:rPr>
+            </w:pPr>
+          </w:p>
+        </w:tc>
+        <w:tc>
+          <w:tcPr>
+            <w:tcW w:w="1134" w:type="dxa"/>
           </w:tcPr>
           <w:p>
             <w:pPr>
@@ -1229,13 +1937,12 @@
             <w:r>
               <w:rPr>
                 <w:noProof/>
-                <w:lang w:eastAsia="es-CO"/>
               </w:rPr>
               <w:drawing>
-                <wp:inline distT="0" distB="0" distL="0" distR="0" wp14:anchorId="4D887D28" wp14:editId="0A042151">
-                  <wp:extent cx="755650" cy="1133475"/>
-                  <wp:effectExtent l="0" t="0" r="6350" b="9525"/>
-                  <wp:docPr id="8" name="Imagen 8" descr="https://www2.javerianacali.edu.co/sites/ujc/files/Garardo%20M%20Sarria.jpg"/>
+                <wp:inline distT="0" distB="0" distL="0" distR="0" wp14:anchorId="6F778B6B" wp14:editId="6CB2CC88">
+                  <wp:extent cx="800100" cy="771525"/>
+                  <wp:effectExtent l="0" t="0" r="0" b="9525"/>
+                  <wp:docPr id="18" name="Picture 18" descr="Gerardo Mauricio Sarria Montemiranda"/>
                   <wp:cNvGraphicFramePr>
                     <a:graphicFrameLocks xmlns:a="http://schemas.openxmlformats.org/drawingml/2006/main" noChangeAspect="1"/>
                   </wp:cNvGraphicFramePr>
@@ -1243,29 +1950,36 @@
                     <a:graphicData uri="http://schemas.openxmlformats.org/drawingml/2006/picture">
                       <pic:pic xmlns:pic="http://schemas.openxmlformats.org/drawingml/2006/picture">
                         <pic:nvPicPr>
-                          <pic:cNvPr id="0" name="Imagen 8"/>
-                          <pic:cNvPicPr/>
+                          <pic:cNvPr id="0" name="Picture 11" descr="Gerardo Mauricio Sarria Montemiranda"/>
+                          <pic:cNvPicPr>
+                            <a:picLocks noChangeAspect="1" noChangeArrowheads="1"/>
+                          </pic:cNvPicPr>
                         </pic:nvPicPr>
                         <pic:blipFill>
-                          <a:blip r:embed="rId15">
+                          <a:blip r:embed="rId15" cstate="print">
                             <a:extLst>
                               <a:ext uri="{28A0092B-C50C-407E-A947-70E740481C1C}">
                                 <a14:useLocalDpi xmlns:a14="http://schemas.microsoft.com/office/drawing/2010/main" val="0"/>
                               </a:ext>
                             </a:extLst>
                           </a:blip>
+                          <a:srcRect/>
                           <a:stretch>
                             <a:fillRect/>
                           </a:stretch>
                         </pic:blipFill>
-                        <pic:spPr>
+                        <pic:spPr bwMode="auto">
                           <a:xfrm>
                             <a:off x="0" y="0"/>
-                            <a:ext cx="755650" cy="1133475"/>
+                            <a:ext cx="800685" cy="772089"/>
                           </a:xfrm>
                           <a:prstGeom prst="rect">
                             <a:avLst/>
                           </a:prstGeom>
+                          <a:noFill/>
+                          <a:ln>
+                            <a:noFill/>
+                          </a:ln>
                         </pic:spPr>
                       </pic:pic>
                     </a:graphicData>
@@ -1277,7 +1991,7 @@
         </w:tc>
         <w:tc>
           <w:tcPr>
-            <w:tcW w:w="2265" w:type="dxa"/>
+            <w:tcW w:w="1921" w:type="dxa"/>
           </w:tcPr>
           <w:p>
             <w:pPr>
@@ -1324,7 +2038,7 @@
         </w:tc>
         <w:tc>
           <w:tcPr>
-            <w:tcW w:w="1770" w:type="dxa"/>
+            <w:tcW w:w="1701" w:type="dxa"/>
           </w:tcPr>
           <w:p>
             <w:pPr>
@@ -1374,19 +2088,19 @@
         </w:tc>
         <w:tc>
           <w:tcPr>
-            <w:tcW w:w="3510" w:type="dxa"/>
-          </w:tcPr>
-          <w:p>
-            <w:pPr>
-              <w:rPr>
-                <w:lang w:val="es-ES"/>
-              </w:rPr>
-            </w:pPr>
-          </w:p>
-        </w:tc>
-        <w:tc>
-          <w:tcPr>
-            <w:tcW w:w="1180" w:type="dxa"/>
+            <w:tcW w:w="3969" w:type="dxa"/>
+          </w:tcPr>
+          <w:p>
+            <w:pPr>
+              <w:rPr>
+                <w:lang w:val="es-ES"/>
+              </w:rPr>
+            </w:pPr>
+          </w:p>
+        </w:tc>
+        <w:tc>
+          <w:tcPr>
+            <w:tcW w:w="1134" w:type="dxa"/>
           </w:tcPr>
           <w:p>
             <w:pPr>
@@ -1471,7 +2185,7 @@
         </w:tc>
         <w:tc>
           <w:tcPr>
-            <w:tcW w:w="2265" w:type="dxa"/>
+            <w:tcW w:w="1921" w:type="dxa"/>
           </w:tcPr>
           <w:p>
             <w:pPr>
@@ -1504,7 +2218,7 @@
         </w:tc>
         <w:tc>
           <w:tcPr>
-            <w:tcW w:w="1770" w:type="dxa"/>
+            <w:tcW w:w="1701" w:type="dxa"/>
           </w:tcPr>
           <w:p>
             <w:pPr>
@@ -1522,7 +2236,7 @@
         </w:tc>
         <w:tc>
           <w:tcPr>
-            <w:tcW w:w="3510" w:type="dxa"/>
+            <w:tcW w:w="3969" w:type="dxa"/>
           </w:tcPr>
           <w:p>
             <w:pPr>
@@ -1560,7 +2274,7 @@
         </w:tc>
         <w:tc>
           <w:tcPr>
-            <w:tcW w:w="1180" w:type="dxa"/>
+            <w:tcW w:w="1134" w:type="dxa"/>
           </w:tcPr>
           <w:p>
             <w:pPr>
@@ -1608,6 +2322,64 @@
               <w:proofErr w:type="spellEnd"/>
             </w:hyperlink>
           </w:p>
+        </w:tc>
+      </w:tr>
+      <w:tr>
+        <w:tc>
+          <w:tcPr>
+            <w:tcW w:w="1476" w:type="dxa"/>
+          </w:tcPr>
+          <w:p>
+            <w:pPr>
+              <w:rPr>
+                <w:noProof/>
+                <w:lang w:eastAsia="es-CO"/>
+              </w:rPr>
+            </w:pPr>
+          </w:p>
+        </w:tc>
+        <w:tc>
+          <w:tcPr>
+            <w:tcW w:w="1921" w:type="dxa"/>
+          </w:tcPr>
+          <w:p>
+            <w:pPr>
+              <w:rPr>
+                <w:b/>
+                <w:lang w:val="es-ES"/>
+              </w:rPr>
+            </w:pPr>
+          </w:p>
+        </w:tc>
+        <w:tc>
+          <w:tcPr>
+            <w:tcW w:w="1701" w:type="dxa"/>
+          </w:tcPr>
+          <w:p>
+            <w:pPr>
+              <w:rPr>
+                <w:lang w:val="es-ES"/>
+              </w:rPr>
+            </w:pPr>
+          </w:p>
+        </w:tc>
+        <w:tc>
+          <w:tcPr>
+            <w:tcW w:w="3969" w:type="dxa"/>
+          </w:tcPr>
+          <w:p>
+            <w:pPr>
+              <w:rPr>
+                <w:lang w:val="es-ES"/>
+              </w:rPr>
+            </w:pPr>
+          </w:p>
+        </w:tc>
+        <w:tc>
+          <w:tcPr>
+            <w:tcW w:w="1134" w:type="dxa"/>
+          </w:tcPr>
+          <w:p/>
         </w:tc>
       </w:tr>
       <w:tr>
@@ -1672,7 +2444,7 @@
         </w:tc>
         <w:tc>
           <w:tcPr>
-            <w:tcW w:w="2265" w:type="dxa"/>
+            <w:tcW w:w="1921" w:type="dxa"/>
           </w:tcPr>
           <w:p>
             <w:pPr>
@@ -1705,7 +2477,7 @@
         </w:tc>
         <w:tc>
           <w:tcPr>
-            <w:tcW w:w="1770" w:type="dxa"/>
+            <w:tcW w:w="1701" w:type="dxa"/>
           </w:tcPr>
           <w:p>
             <w:pPr>
@@ -1723,19 +2495,19 @@
         </w:tc>
         <w:tc>
           <w:tcPr>
-            <w:tcW w:w="3510" w:type="dxa"/>
-          </w:tcPr>
-          <w:p>
-            <w:pPr>
-              <w:rPr>
-                <w:lang w:val="es-ES"/>
-              </w:rPr>
-            </w:pPr>
-          </w:p>
-        </w:tc>
-        <w:tc>
-          <w:tcPr>
-            <w:tcW w:w="1180" w:type="dxa"/>
+            <w:tcW w:w="3969" w:type="dxa"/>
+          </w:tcPr>
+          <w:p>
+            <w:pPr>
+              <w:rPr>
+                <w:lang w:val="es-ES"/>
+              </w:rPr>
+            </w:pPr>
+          </w:p>
+        </w:tc>
+        <w:tc>
+          <w:tcPr>
+            <w:tcW w:w="1134" w:type="dxa"/>
           </w:tcPr>
           <w:p>
             <w:pPr>
@@ -1820,7 +2592,7 @@
         </w:tc>
         <w:tc>
           <w:tcPr>
-            <w:tcW w:w="2265" w:type="dxa"/>
+            <w:tcW w:w="1921" w:type="dxa"/>
           </w:tcPr>
           <w:p>
             <w:pPr>
@@ -1866,7 +2638,7 @@
         </w:tc>
         <w:tc>
           <w:tcPr>
-            <w:tcW w:w="1770" w:type="dxa"/>
+            <w:tcW w:w="1701" w:type="dxa"/>
           </w:tcPr>
           <w:p>
             <w:pPr>
@@ -1902,19 +2674,19 @@
         </w:tc>
         <w:tc>
           <w:tcPr>
-            <w:tcW w:w="3510" w:type="dxa"/>
-          </w:tcPr>
-          <w:p>
-            <w:pPr>
-              <w:rPr>
-                <w:lang w:val="es-ES"/>
-              </w:rPr>
-            </w:pPr>
-          </w:p>
-        </w:tc>
-        <w:tc>
-          <w:tcPr>
-            <w:tcW w:w="1180" w:type="dxa"/>
+            <w:tcW w:w="3969" w:type="dxa"/>
+          </w:tcPr>
+          <w:p>
+            <w:pPr>
+              <w:rPr>
+                <w:lang w:val="es-ES"/>
+              </w:rPr>
+            </w:pPr>
+          </w:p>
+        </w:tc>
+        <w:tc>
+          <w:tcPr>
+            <w:tcW w:w="1134" w:type="dxa"/>
           </w:tcPr>
           <w:p>
             <w:pPr>
@@ -1999,7 +2771,7 @@
         </w:tc>
         <w:tc>
           <w:tcPr>
-            <w:tcW w:w="2265" w:type="dxa"/>
+            <w:tcW w:w="1921" w:type="dxa"/>
           </w:tcPr>
           <w:p>
             <w:pPr>
@@ -2069,7 +2841,7 @@
         </w:tc>
         <w:tc>
           <w:tcPr>
-            <w:tcW w:w="1770" w:type="dxa"/>
+            <w:tcW w:w="1701" w:type="dxa"/>
           </w:tcPr>
           <w:p>
             <w:pPr>
@@ -2093,19 +2865,19 @@
         </w:tc>
         <w:tc>
           <w:tcPr>
-            <w:tcW w:w="3510" w:type="dxa"/>
-          </w:tcPr>
-          <w:p>
-            <w:pPr>
-              <w:rPr>
-                <w:lang w:val="es-ES"/>
-              </w:rPr>
-            </w:pPr>
-          </w:p>
-        </w:tc>
-        <w:tc>
-          <w:tcPr>
-            <w:tcW w:w="1180" w:type="dxa"/>
+            <w:tcW w:w="3969" w:type="dxa"/>
+          </w:tcPr>
+          <w:p>
+            <w:pPr>
+              <w:rPr>
+                <w:lang w:val="es-ES"/>
+              </w:rPr>
+            </w:pPr>
+          </w:p>
+        </w:tc>
+        <w:tc>
+          <w:tcPr>
+            <w:tcW w:w="1134" w:type="dxa"/>
           </w:tcPr>
           <w:p>
             <w:pPr>
@@ -2194,7 +2966,7 @@
         </w:tc>
         <w:tc>
           <w:tcPr>
-            <w:tcW w:w="2265" w:type="dxa"/>
+            <w:tcW w:w="1921" w:type="dxa"/>
           </w:tcPr>
           <w:p>
             <w:pPr>
@@ -2240,7 +3012,7 @@
         </w:tc>
         <w:tc>
           <w:tcPr>
-            <w:tcW w:w="1770" w:type="dxa"/>
+            <w:tcW w:w="1701" w:type="dxa"/>
           </w:tcPr>
           <w:p>
             <w:pPr>
@@ -2292,7 +3064,7 @@
         </w:tc>
         <w:tc>
           <w:tcPr>
-            <w:tcW w:w="3510" w:type="dxa"/>
+            <w:tcW w:w="3969" w:type="dxa"/>
           </w:tcPr>
           <w:p>
             <w:pPr>
@@ -2396,7 +3168,7 @@
         </w:tc>
         <w:tc>
           <w:tcPr>
-            <w:tcW w:w="1180" w:type="dxa"/>
+            <w:tcW w:w="1134" w:type="dxa"/>
           </w:tcPr>
           <w:p>
             <w:hyperlink r:id="rId28">
@@ -2429,6 +3201,7 @@
               <w:rPr>
                 <w:noProof/>
               </w:rPr>
+              <w:lastRenderedPageBreak/>
               <w:drawing>
                 <wp:inline distT="0" distB="0" distL="0" distR="0" wp14:anchorId="4973FFB8" wp14:editId="6D5647B3">
                   <wp:extent cx="800100" cy="800100"/>
@@ -2482,7 +3255,7 @@
         </w:tc>
         <w:tc>
           <w:tcPr>
-            <w:tcW w:w="2265" w:type="dxa"/>
+            <w:tcW w:w="1921" w:type="dxa"/>
           </w:tcPr>
           <w:p>
             <w:pPr>
@@ -2528,25 +3301,19 @@
         </w:tc>
         <w:tc>
           <w:tcPr>
-            <w:tcW w:w="1770" w:type="dxa"/>
-          </w:tcPr>
-          <w:p>
-            <w:pPr>
-              <w:rPr>
-                <w:lang w:val="es-ES"/>
-              </w:rPr>
-            </w:pPr>
-            <w:r>
-              <w:rPr>
-                <w:lang w:val="es-ES"/>
-              </w:rPr>
-              <w:t xml:space="preserve">Bases de datos. Análisis de datos. </w:t>
-            </w:r>
-            <w:r>
-              <w:rPr>
-                <w:lang w:val="es-ES"/>
-              </w:rPr>
-              <w:t>IA para análisis de datos</w:t>
+            <w:tcW w:w="1701" w:type="dxa"/>
+          </w:tcPr>
+          <w:p>
+            <w:pPr>
+              <w:rPr>
+                <w:lang w:val="es-ES"/>
+              </w:rPr>
+            </w:pPr>
+            <w:r>
+              <w:rPr>
+                <w:lang w:val="es-ES"/>
+              </w:rPr>
+              <w:t>Bases de datos. Análisis de datos. IA para análisis de datos</w:t>
             </w:r>
           </w:p>
           <w:p>
@@ -2563,19 +3330,19 @@
         </w:tc>
         <w:tc>
           <w:tcPr>
-            <w:tcW w:w="3510" w:type="dxa"/>
-          </w:tcPr>
-          <w:p>
-            <w:pPr>
-              <w:rPr>
-                <w:lang w:val="es-ES"/>
-              </w:rPr>
-            </w:pPr>
-          </w:p>
-        </w:tc>
-        <w:tc>
-          <w:tcPr>
-            <w:tcW w:w="1180" w:type="dxa"/>
+            <w:tcW w:w="3969" w:type="dxa"/>
+          </w:tcPr>
+          <w:p>
+            <w:pPr>
+              <w:rPr>
+                <w:lang w:val="es-ES"/>
+              </w:rPr>
+            </w:pPr>
+          </w:p>
+        </w:tc>
+        <w:tc>
+          <w:tcPr>
+            <w:tcW w:w="1134" w:type="dxa"/>
           </w:tcPr>
           <w:p>
             <w:hyperlink r:id="rId31">
@@ -2590,6 +3357,942 @@
               <w:proofErr w:type="spellEnd"/>
             </w:hyperlink>
           </w:p>
+        </w:tc>
+      </w:tr>
+      <w:tr>
+        <w:tc>
+          <w:tcPr>
+            <w:tcW w:w="1476" w:type="dxa"/>
+          </w:tcPr>
+          <w:p>
+            <w:pPr>
+              <w:rPr>
+                <w:noProof/>
+              </w:rPr>
+            </w:pPr>
+            <w:r>
+              <w:rPr>
+                <w:noProof/>
+              </w:rPr>
+              <w:drawing>
+                <wp:inline distT="0" distB="0" distL="0" distR="0" wp14:anchorId="2C919672" wp14:editId="409CC3EF">
+                  <wp:extent cx="800100" cy="800100"/>
+                  <wp:effectExtent l="0" t="0" r="0" b="0"/>
+                  <wp:docPr id="13" name="Picture 13" descr="Fernando Pinillos - Founder - CEO - CINETIX GROUP | LinkedIn"/>
+                  <wp:cNvGraphicFramePr>
+                    <a:graphicFrameLocks xmlns:a="http://schemas.openxmlformats.org/drawingml/2006/main" noChangeAspect="1"/>
+                  </wp:cNvGraphicFramePr>
+                  <a:graphic xmlns:a="http://schemas.openxmlformats.org/drawingml/2006/main">
+                    <a:graphicData uri="http://schemas.openxmlformats.org/drawingml/2006/picture">
+                      <pic:pic xmlns:pic="http://schemas.openxmlformats.org/drawingml/2006/picture">
+                        <pic:nvPicPr>
+                          <pic:cNvPr id="0" name="Picture 1" descr="Fernando Pinillos - Founder - CEO - CINETIX GROUP | LinkedIn"/>
+                          <pic:cNvPicPr>
+                            <a:picLocks noChangeAspect="1" noChangeArrowheads="1"/>
+                          </pic:cNvPicPr>
+                        </pic:nvPicPr>
+                        <pic:blipFill>
+                          <a:blip r:embed="rId32" cstate="print">
+                            <a:extLst>
+                              <a:ext uri="{28A0092B-C50C-407E-A947-70E740481C1C}">
+                                <a14:useLocalDpi xmlns:a14="http://schemas.microsoft.com/office/drawing/2010/main" val="0"/>
+                              </a:ext>
+                            </a:extLst>
+                          </a:blip>
+                          <a:srcRect/>
+                          <a:stretch>
+                            <a:fillRect/>
+                          </a:stretch>
+                        </pic:blipFill>
+                        <pic:spPr bwMode="auto">
+                          <a:xfrm>
+                            <a:off x="0" y="0"/>
+                            <a:ext cx="800100" cy="800100"/>
+                          </a:xfrm>
+                          <a:prstGeom prst="rect">
+                            <a:avLst/>
+                          </a:prstGeom>
+                          <a:noFill/>
+                          <a:ln>
+                            <a:noFill/>
+                          </a:ln>
+                        </pic:spPr>
+                      </pic:pic>
+                    </a:graphicData>
+                  </a:graphic>
+                </wp:inline>
+              </w:drawing>
+            </w:r>
+          </w:p>
+        </w:tc>
+        <w:tc>
+          <w:tcPr>
+            <w:tcW w:w="1921" w:type="dxa"/>
+          </w:tcPr>
+          <w:p>
+            <w:pPr>
+              <w:rPr>
+                <w:b/>
+                <w:lang w:val="es-ES"/>
+              </w:rPr>
+            </w:pPr>
+            <w:r>
+              <w:rPr>
+                <w:b/>
+                <w:lang w:val="es-ES"/>
+              </w:rPr>
+              <w:t>Fernando Pinillos</w:t>
+            </w:r>
+          </w:p>
+        </w:tc>
+        <w:tc>
+          <w:tcPr>
+            <w:tcW w:w="1701" w:type="dxa"/>
+          </w:tcPr>
+          <w:p>
+            <w:pPr>
+              <w:rPr>
+                <w:lang w:val="es-ES"/>
+              </w:rPr>
+            </w:pPr>
+            <w:r>
+              <w:rPr>
+                <w:lang w:val="es-ES"/>
+              </w:rPr>
+              <w:t>Seguridad informática</w:t>
+            </w:r>
+          </w:p>
+        </w:tc>
+        <w:tc>
+          <w:tcPr>
+            <w:tcW w:w="3969" w:type="dxa"/>
+          </w:tcPr>
+          <w:p>
+            <w:pPr>
+              <w:rPr>
+                <w:sz w:val="18"/>
+                <w:szCs w:val="18"/>
+                <w:lang w:val="es-ES"/>
+              </w:rPr>
+            </w:pPr>
+            <w:r>
+              <w:rPr>
+                <w:sz w:val="18"/>
+                <w:szCs w:val="18"/>
+                <w:lang w:val="es-ES"/>
+              </w:rPr>
+              <w:t>Desarrollo para empresa:</w:t>
+            </w:r>
+          </w:p>
+          <w:p>
+            <w:pPr>
+              <w:rPr>
+                <w:lang w:val="es-ES"/>
+              </w:rPr>
+            </w:pPr>
+            <w:r>
+              <w:rPr>
+                <w:rFonts w:ascii="Calibri" w:hAnsi="Calibri" w:cs="Calibri"/>
+                <w:color w:val="201F1E"/>
+                <w:sz w:val="18"/>
+                <w:szCs w:val="18"/>
+                <w:shd w:val="clear" w:color="auto" w:fill="FFFFFF"/>
+              </w:rPr>
+              <w:t>“</w:t>
+            </w:r>
+            <w:r>
+              <w:rPr>
+                <w:rFonts w:ascii="Calibri" w:hAnsi="Calibri" w:cs="Calibri"/>
+                <w:color w:val="201F1E"/>
+                <w:sz w:val="18"/>
+                <w:szCs w:val="18"/>
+                <w:shd w:val="clear" w:color="auto" w:fill="FFFFFF"/>
+              </w:rPr>
+              <w:t>Buscamos el desarrollo de un portal de cliente (</w:t>
+            </w:r>
+            <w:proofErr w:type="spellStart"/>
+            <w:r>
+              <w:rPr>
+                <w:rFonts w:ascii="Calibri" w:hAnsi="Calibri" w:cs="Calibri"/>
+                <w:color w:val="201F1E"/>
+                <w:sz w:val="18"/>
+                <w:szCs w:val="18"/>
+                <w:shd w:val="clear" w:color="auto" w:fill="FFFFFF"/>
+              </w:rPr>
+              <w:t>Dashboard</w:t>
+            </w:r>
+            <w:proofErr w:type="spellEnd"/>
+            <w:r>
+              <w:rPr>
+                <w:rFonts w:ascii="Calibri" w:hAnsi="Calibri" w:cs="Calibri"/>
+                <w:color w:val="201F1E"/>
+                <w:sz w:val="18"/>
+                <w:szCs w:val="18"/>
+                <w:shd w:val="clear" w:color="auto" w:fill="FFFFFF"/>
+              </w:rPr>
+              <w:t>) que se conecte a distintas fuentes de nuestros fabricantes, de tal manera, que nuestros clientes pueden tener los reportes, telemetría y visibilidad necesaria de todo lo que suceda con los servicios que ellos tengan contratados, desde un único punto de encuentro.</w:t>
+            </w:r>
+            <w:r>
+              <w:rPr>
+                <w:rFonts w:ascii="Calibri" w:hAnsi="Calibri" w:cs="Calibri"/>
+                <w:color w:val="201F1E"/>
+                <w:sz w:val="18"/>
+                <w:szCs w:val="18"/>
+                <w:shd w:val="clear" w:color="auto" w:fill="FFFFFF"/>
+              </w:rPr>
+              <w:t xml:space="preserve">”  </w:t>
+            </w:r>
+            <w:r>
+              <w:rPr>
+                <w:rFonts w:ascii="Calibri" w:hAnsi="Calibri" w:cs="Calibri"/>
+                <w:color w:val="201F1E"/>
+                <w:sz w:val="18"/>
+                <w:szCs w:val="18"/>
+                <w:shd w:val="clear" w:color="auto" w:fill="FFFFFF"/>
+              </w:rPr>
+              <w:sym w:font="Wingdings" w:char="F0E0"/>
+            </w:r>
+            <w:r>
+              <w:rPr>
+                <w:rFonts w:ascii="Calibri" w:hAnsi="Calibri" w:cs="Calibri"/>
+                <w:color w:val="201F1E"/>
+                <w:sz w:val="18"/>
+                <w:szCs w:val="18"/>
+                <w:shd w:val="clear" w:color="auto" w:fill="FFFFFF"/>
+              </w:rPr>
+              <w:t xml:space="preserve"> Interesante aplicar técnicas de visualización de </w:t>
+            </w:r>
+            <w:proofErr w:type="spellStart"/>
+            <w:r>
+              <w:rPr>
+                <w:rFonts w:ascii="Calibri" w:hAnsi="Calibri" w:cs="Calibri"/>
+                <w:color w:val="201F1E"/>
+                <w:sz w:val="18"/>
+                <w:szCs w:val="18"/>
+                <w:shd w:val="clear" w:color="auto" w:fill="FFFFFF"/>
+              </w:rPr>
+              <w:t>dashboards</w:t>
+            </w:r>
+            <w:proofErr w:type="spellEnd"/>
+            <w:r>
+              <w:rPr>
+                <w:rFonts w:ascii="Calibri" w:hAnsi="Calibri" w:cs="Calibri"/>
+                <w:color w:val="201F1E"/>
+                <w:sz w:val="18"/>
+                <w:szCs w:val="18"/>
+                <w:shd w:val="clear" w:color="auto" w:fill="FFFFFF"/>
+              </w:rPr>
+              <w:t xml:space="preserve"> aquí y técnicas de usabilidad</w:t>
+            </w:r>
+          </w:p>
+        </w:tc>
+        <w:tc>
+          <w:tcPr>
+            <w:tcW w:w="1134" w:type="dxa"/>
+          </w:tcPr>
+          <w:p/>
+        </w:tc>
+      </w:tr>
+      <w:tr>
+        <w:tc>
+          <w:tcPr>
+            <w:tcW w:w="1476" w:type="dxa"/>
+          </w:tcPr>
+          <w:p>
+            <w:pPr>
+              <w:rPr>
+                <w:noProof/>
+              </w:rPr>
+            </w:pPr>
+            <w:r>
+              <w:rPr>
+                <w:noProof/>
+              </w:rPr>
+              <w:drawing>
+                <wp:inline distT="0" distB="0" distL="0" distR="0" wp14:anchorId="391156D7" wp14:editId="2B96BBF6">
+                  <wp:extent cx="800100" cy="994410"/>
+                  <wp:effectExtent l="0" t="0" r="0" b="0"/>
+                  <wp:docPr id="14" name="Picture 14" descr="Andres Jaramillo-Botero"/>
+                  <wp:cNvGraphicFramePr>
+                    <a:graphicFrameLocks xmlns:a="http://schemas.openxmlformats.org/drawingml/2006/main" noChangeAspect="1"/>
+                  </wp:cNvGraphicFramePr>
+                  <a:graphic xmlns:a="http://schemas.openxmlformats.org/drawingml/2006/main">
+                    <a:graphicData uri="http://schemas.openxmlformats.org/drawingml/2006/picture">
+                      <pic:pic xmlns:pic="http://schemas.openxmlformats.org/drawingml/2006/picture">
+                        <pic:nvPicPr>
+                          <pic:cNvPr id="0" name="Picture 3" descr="Andres Jaramillo-Botero"/>
+                          <pic:cNvPicPr>
+                            <a:picLocks noChangeAspect="1" noChangeArrowheads="1"/>
+                          </pic:cNvPicPr>
+                        </pic:nvPicPr>
+                        <pic:blipFill>
+                          <a:blip r:embed="rId33">
+                            <a:extLst>
+                              <a:ext uri="{28A0092B-C50C-407E-A947-70E740481C1C}">
+                                <a14:useLocalDpi xmlns:a14="http://schemas.microsoft.com/office/drawing/2010/main" val="0"/>
+                              </a:ext>
+                            </a:extLst>
+                          </a:blip>
+                          <a:srcRect/>
+                          <a:stretch>
+                            <a:fillRect/>
+                          </a:stretch>
+                        </pic:blipFill>
+                        <pic:spPr bwMode="auto">
+                          <a:xfrm>
+                            <a:off x="0" y="0"/>
+                            <a:ext cx="800100" cy="994410"/>
+                          </a:xfrm>
+                          <a:prstGeom prst="rect">
+                            <a:avLst/>
+                          </a:prstGeom>
+                          <a:noFill/>
+                          <a:ln>
+                            <a:noFill/>
+                          </a:ln>
+                        </pic:spPr>
+                      </pic:pic>
+                    </a:graphicData>
+                  </a:graphic>
+                </wp:inline>
+              </w:drawing>
+            </w:r>
+          </w:p>
+        </w:tc>
+        <w:tc>
+          <w:tcPr>
+            <w:tcW w:w="1921" w:type="dxa"/>
+          </w:tcPr>
+          <w:p>
+            <w:pPr>
+              <w:rPr>
+                <w:b/>
+                <w:lang w:val="es-ES"/>
+              </w:rPr>
+            </w:pPr>
+            <w:r>
+              <w:rPr>
+                <w:b/>
+                <w:lang w:val="es-ES"/>
+              </w:rPr>
+              <w:t>Andres Jaramillo</w:t>
+            </w:r>
+          </w:p>
+          <w:p>
+            <w:pPr>
+              <w:rPr>
+                <w:bCs/>
+                <w:lang w:val="es-ES"/>
+              </w:rPr>
+            </w:pPr>
+            <w:r>
+              <w:rPr>
+                <w:bCs/>
+                <w:lang w:val="es-ES"/>
+              </w:rPr>
+              <w:t>ajaramil@javerianacali.edu.co</w:t>
+            </w:r>
+          </w:p>
+        </w:tc>
+        <w:tc>
+          <w:tcPr>
+            <w:tcW w:w="1701" w:type="dxa"/>
+          </w:tcPr>
+          <w:p>
+            <w:pPr>
+              <w:rPr>
+                <w:lang w:val="es-ES"/>
+              </w:rPr>
+            </w:pPr>
+            <w:r>
+              <w:rPr>
+                <w:lang w:val="es-ES"/>
+              </w:rPr>
+              <w:t>Simulaciones</w:t>
+            </w:r>
+          </w:p>
+          <w:p>
+            <w:pPr>
+              <w:rPr>
+                <w:lang w:val="es-ES"/>
+              </w:rPr>
+            </w:pPr>
+            <w:r>
+              <w:rPr>
+                <w:lang w:val="es-ES"/>
+              </w:rPr>
+              <w:t>Optimización</w:t>
+            </w:r>
+          </w:p>
+          <w:p>
+            <w:pPr>
+              <w:rPr>
+                <w:lang w:val="es-ES"/>
+              </w:rPr>
+            </w:pPr>
+            <w:r>
+              <w:rPr>
+                <w:lang w:val="es-ES"/>
+              </w:rPr>
+              <w:t>Nanosensores</w:t>
+            </w:r>
+          </w:p>
+          <w:p>
+            <w:pPr>
+              <w:rPr>
+                <w:lang w:val="es-ES"/>
+              </w:rPr>
+            </w:pPr>
+            <w:r>
+              <w:rPr>
+                <w:lang w:val="es-ES"/>
+              </w:rPr>
+              <w:t>Tecnología</w:t>
+            </w:r>
+          </w:p>
+        </w:tc>
+        <w:tc>
+          <w:tcPr>
+            <w:tcW w:w="3969" w:type="dxa"/>
+          </w:tcPr>
+          <w:p>
+            <w:pPr>
+              <w:rPr>
+                <w:sz w:val="18"/>
+                <w:szCs w:val="18"/>
+                <w:lang w:val="es-ES"/>
+              </w:rPr>
+            </w:pPr>
+            <w:r>
+              <w:rPr>
+                <w:sz w:val="18"/>
+                <w:szCs w:val="18"/>
+                <w:lang w:val="es-ES"/>
+              </w:rPr>
+              <w:t>O</w:t>
+            </w:r>
+            <w:r>
+              <w:rPr>
+                <w:sz w:val="18"/>
+                <w:szCs w:val="18"/>
+                <w:lang w:val="es-ES"/>
+              </w:rPr>
+              <w:t xml:space="preserve">ptimización </w:t>
+            </w:r>
+            <w:proofErr w:type="spellStart"/>
+            <w:r>
+              <w:rPr>
+                <w:sz w:val="18"/>
+                <w:szCs w:val="18"/>
+                <w:lang w:val="es-ES"/>
+              </w:rPr>
+              <w:t>multi-objetivo</w:t>
+            </w:r>
+            <w:proofErr w:type="spellEnd"/>
+            <w:r>
+              <w:rPr>
+                <w:sz w:val="18"/>
+                <w:szCs w:val="18"/>
+                <w:lang w:val="es-ES"/>
+              </w:rPr>
+              <w:t xml:space="preserve"> de parámetros en modelos analíticos. </w:t>
+            </w:r>
+          </w:p>
+          <w:p>
+            <w:pPr>
+              <w:rPr>
+                <w:sz w:val="18"/>
+                <w:szCs w:val="18"/>
+                <w:lang w:val="es-ES"/>
+              </w:rPr>
+            </w:pPr>
+            <w:r>
+              <w:rPr>
+                <w:sz w:val="18"/>
+                <w:szCs w:val="18"/>
+                <w:lang w:val="es-ES"/>
+              </w:rPr>
+              <w:t>“</w:t>
+            </w:r>
+            <w:r>
+              <w:rPr>
+                <w:sz w:val="18"/>
+                <w:szCs w:val="18"/>
+                <w:lang w:val="es-ES"/>
+              </w:rPr>
+              <w:t xml:space="preserve">Hace varios años desarrollé una versión open </w:t>
+            </w:r>
+            <w:proofErr w:type="spellStart"/>
+            <w:r>
+              <w:rPr>
+                <w:sz w:val="18"/>
+                <w:szCs w:val="18"/>
+                <w:lang w:val="es-ES"/>
+              </w:rPr>
+              <w:t>source</w:t>
+            </w:r>
+            <w:proofErr w:type="spellEnd"/>
+            <w:r>
+              <w:rPr>
+                <w:sz w:val="18"/>
+                <w:szCs w:val="18"/>
+                <w:lang w:val="es-ES"/>
+              </w:rPr>
+              <w:t xml:space="preserve"> para </w:t>
+            </w:r>
+            <w:proofErr w:type="spellStart"/>
+            <w:r>
+              <w:rPr>
+                <w:sz w:val="18"/>
+                <w:szCs w:val="18"/>
+                <w:lang w:val="es-ES"/>
+              </w:rPr>
+              <w:t>parametrizacion</w:t>
+            </w:r>
+            <w:proofErr w:type="spellEnd"/>
+            <w:r>
+              <w:rPr>
+                <w:sz w:val="18"/>
+                <w:szCs w:val="18"/>
+                <w:lang w:val="es-ES"/>
+              </w:rPr>
+              <w:t xml:space="preserve"> de campos de fuerza en simulación molecular, basada en algoritmos evolutivos, y quisiera ampliar su funcionalidad y operatividad. Se llama </w:t>
+            </w:r>
+            <w:proofErr w:type="spellStart"/>
+            <w:r>
+              <w:rPr>
+                <w:sz w:val="18"/>
+                <w:szCs w:val="18"/>
+                <w:lang w:val="es-ES"/>
+              </w:rPr>
+              <w:t>GARFfield</w:t>
+            </w:r>
+            <w:proofErr w:type="spellEnd"/>
+            <w:r>
+              <w:rPr>
+                <w:sz w:val="18"/>
+                <w:szCs w:val="18"/>
+                <w:lang w:val="es-ES"/>
+              </w:rPr>
+              <w:t xml:space="preserve"> (</w:t>
+            </w:r>
+            <w:hyperlink r:id="rId34" w:history="1">
+              <w:r>
+                <w:rPr>
+                  <w:rStyle w:val="Hyperlink"/>
+                  <w:sz w:val="18"/>
+                  <w:szCs w:val="18"/>
+                  <w:lang w:val="es-ES"/>
+                </w:rPr>
+                <w:t>https://www.lammps.org/external.html#garffield</w:t>
+              </w:r>
+            </w:hyperlink>
+            <w:r>
+              <w:rPr>
+                <w:sz w:val="18"/>
+                <w:szCs w:val="18"/>
+                <w:lang w:val="es-ES"/>
+              </w:rPr>
+              <w:t xml:space="preserve">) </w:t>
+            </w:r>
+            <w:r>
+              <w:rPr>
+                <w:sz w:val="18"/>
+                <w:szCs w:val="18"/>
+                <w:lang w:val="es-ES"/>
+              </w:rPr>
+              <w:t xml:space="preserve"> y actualmente la usan unos 500 grupos alrededor del mundo, pero </w:t>
+            </w:r>
+            <w:proofErr w:type="spellStart"/>
+            <w:r>
+              <w:rPr>
+                <w:sz w:val="18"/>
+                <w:szCs w:val="18"/>
+                <w:lang w:val="es-ES"/>
+              </w:rPr>
+              <w:t>esta</w:t>
+            </w:r>
+            <w:proofErr w:type="spellEnd"/>
+            <w:r>
+              <w:rPr>
+                <w:sz w:val="18"/>
+                <w:szCs w:val="18"/>
+                <w:lang w:val="es-ES"/>
+              </w:rPr>
+              <w:t xml:space="preserve"> sujeta a modificaciones que podríamos incorporar con un buen estudiante o par de estudiantes, utilizando programación orientada a objetos en </w:t>
+            </w:r>
+            <w:proofErr w:type="spellStart"/>
+            <w:r>
+              <w:rPr>
+                <w:sz w:val="18"/>
+                <w:szCs w:val="18"/>
+                <w:lang w:val="es-ES"/>
+              </w:rPr>
+              <w:t>python</w:t>
+            </w:r>
+            <w:proofErr w:type="spellEnd"/>
+            <w:r>
+              <w:rPr>
+                <w:sz w:val="18"/>
+                <w:szCs w:val="18"/>
+                <w:lang w:val="es-ES"/>
+              </w:rPr>
+              <w:t>, incorporando nuevos métodos de aprendizaje de m</w:t>
+            </w:r>
+            <w:r>
+              <w:rPr>
+                <w:sz w:val="18"/>
+                <w:szCs w:val="18"/>
+                <w:lang w:val="es-ES"/>
+              </w:rPr>
+              <w:t>á</w:t>
+            </w:r>
+            <w:r>
+              <w:rPr>
+                <w:sz w:val="18"/>
+                <w:szCs w:val="18"/>
+                <w:lang w:val="es-ES"/>
+              </w:rPr>
+              <w:t xml:space="preserve">quina, soporte para visualización en tiempo real con un </w:t>
+            </w:r>
+            <w:proofErr w:type="spellStart"/>
+            <w:r>
+              <w:rPr>
+                <w:sz w:val="18"/>
+                <w:szCs w:val="18"/>
+                <w:lang w:val="es-ES"/>
+              </w:rPr>
+              <w:t>front-end</w:t>
+            </w:r>
+            <w:proofErr w:type="spellEnd"/>
+            <w:r>
+              <w:rPr>
+                <w:sz w:val="18"/>
+                <w:szCs w:val="18"/>
+                <w:lang w:val="es-ES"/>
+              </w:rPr>
+              <w:t xml:space="preserve"> en Qt y mejorando la distribución de cargas paralelas.</w:t>
+            </w:r>
+          </w:p>
+          <w:p>
+            <w:pPr>
+              <w:rPr>
+                <w:sz w:val="18"/>
+                <w:szCs w:val="18"/>
+                <w:lang w:val="es-ES"/>
+              </w:rPr>
+            </w:pPr>
+          </w:p>
+          <w:p>
+            <w:pPr>
+              <w:rPr>
+                <w:sz w:val="18"/>
+                <w:szCs w:val="18"/>
+                <w:lang w:val="es-ES"/>
+              </w:rPr>
+            </w:pPr>
+            <w:r>
+              <w:rPr>
+                <w:sz w:val="18"/>
+                <w:szCs w:val="18"/>
+                <w:lang w:val="es-ES"/>
+              </w:rPr>
+              <w:t xml:space="preserve">Trabajaríamos </w:t>
+            </w:r>
+            <w:proofErr w:type="spellStart"/>
+            <w:r>
+              <w:rPr>
+                <w:sz w:val="18"/>
+                <w:szCs w:val="18"/>
+                <w:lang w:val="es-ES"/>
+              </w:rPr>
+              <w:t>desdeiOMICAS</w:t>
+            </w:r>
+            <w:proofErr w:type="spellEnd"/>
+            <w:r>
+              <w:rPr>
+                <w:sz w:val="18"/>
+                <w:szCs w:val="18"/>
+                <w:lang w:val="es-ES"/>
+              </w:rPr>
+              <w:t>, pues la herramienta se viene utilizando dentro del programa.</w:t>
+            </w:r>
+          </w:p>
+          <w:p>
+            <w:pPr>
+              <w:rPr>
+                <w:b/>
+                <w:bCs/>
+                <w:i/>
+                <w:iCs/>
+                <w:sz w:val="18"/>
+                <w:szCs w:val="18"/>
+                <w:lang w:val="es-ES"/>
+              </w:rPr>
+            </w:pPr>
+            <w:r>
+              <w:rPr>
+                <w:b/>
+                <w:bCs/>
+                <w:i/>
+                <w:iCs/>
+                <w:sz w:val="18"/>
+                <w:szCs w:val="18"/>
+                <w:lang w:val="es-ES"/>
+              </w:rPr>
+              <w:t>El perfil debe tener</w:t>
+            </w:r>
+            <w:r>
+              <w:rPr>
+                <w:b/>
+                <w:bCs/>
+                <w:i/>
+                <w:iCs/>
+                <w:sz w:val="18"/>
+                <w:szCs w:val="18"/>
+                <w:lang w:val="es-ES"/>
+              </w:rPr>
+              <w:t>:</w:t>
+            </w:r>
+          </w:p>
+          <w:p>
+            <w:pPr>
+              <w:rPr>
+                <w:sz w:val="18"/>
+                <w:szCs w:val="18"/>
+                <w:lang w:val="es-ES"/>
+              </w:rPr>
+            </w:pPr>
+            <w:r>
+              <w:rPr>
+                <w:sz w:val="18"/>
+                <w:szCs w:val="18"/>
+                <w:lang w:val="es-ES"/>
+              </w:rPr>
+              <w:t xml:space="preserve"> una buena base de métodos numéricos, programación orientada a objetos en Python, saber ANSI C, y de ser posible programación paralela con el paradigma MPI.  </w:t>
+            </w:r>
+          </w:p>
+          <w:p>
+            <w:pPr>
+              <w:rPr>
+                <w:lang w:val="es-ES"/>
+              </w:rPr>
+            </w:pPr>
+            <w:r>
+              <w:rPr>
+                <w:lang w:val="es-ES"/>
+              </w:rPr>
+              <w:t>Yo los llevaría de la mano, con al menos dos reuniones semanales.</w:t>
+            </w:r>
+          </w:p>
+        </w:tc>
+        <w:tc>
+          <w:tcPr>
+            <w:tcW w:w="1134" w:type="dxa"/>
+          </w:tcPr>
+          <w:p>
+            <w:hyperlink r:id="rId35">
+              <w:r>
+                <w:rPr>
+                  <w:rStyle w:val="Hyperlink"/>
+                  <w:lang w:val="es-ES"/>
+                </w:rPr>
+                <w:t xml:space="preserve">Google </w:t>
+              </w:r>
+              <w:proofErr w:type="spellStart"/>
+              <w:r>
+                <w:rPr>
+                  <w:rStyle w:val="Hyperlink"/>
+                  <w:lang w:val="es-ES"/>
+                </w:rPr>
+                <w:t>Scholar</w:t>
+              </w:r>
+              <w:proofErr w:type="spellEnd"/>
+            </w:hyperlink>
+          </w:p>
+          <w:p/>
+        </w:tc>
+      </w:tr>
+      <w:tr>
+        <w:tc>
+          <w:tcPr>
+            <w:tcW w:w="1476" w:type="dxa"/>
+          </w:tcPr>
+          <w:p>
+            <w:pPr>
+              <w:rPr>
+                <w:noProof/>
+              </w:rPr>
+            </w:pPr>
+            <w:r>
+              <w:rPr>
+                <w:noProof/>
+              </w:rPr>
+              <w:drawing>
+                <wp:inline distT="0" distB="0" distL="0" distR="0" wp14:anchorId="381F10C7" wp14:editId="33CEAF07">
+                  <wp:extent cx="757238" cy="1190794"/>
+                  <wp:effectExtent l="0" t="0" r="5080" b="0"/>
+                  <wp:docPr id="15" name="Picture 15" descr="Luis Eduardo Tobón, nuevo director de la carrera de Ingeniería Electrónica  | Pontificia Universidad Javeriana, Cali"/>
+                  <wp:cNvGraphicFramePr>
+                    <a:graphicFrameLocks xmlns:a="http://schemas.openxmlformats.org/drawingml/2006/main" noChangeAspect="1"/>
+                  </wp:cNvGraphicFramePr>
+                  <a:graphic xmlns:a="http://schemas.openxmlformats.org/drawingml/2006/main">
+                    <a:graphicData uri="http://schemas.openxmlformats.org/drawingml/2006/picture">
+                      <pic:pic xmlns:pic="http://schemas.openxmlformats.org/drawingml/2006/picture">
+                        <pic:nvPicPr>
+                          <pic:cNvPr id="0" name="Picture 5" descr="Luis Eduardo Tobón, nuevo director de la carrera de Ingeniería Electrónica  | Pontificia Universidad Javeriana, Cali"/>
+                          <pic:cNvPicPr>
+                            <a:picLocks noChangeAspect="1" noChangeArrowheads="1"/>
+                          </pic:cNvPicPr>
+                        </pic:nvPicPr>
+                        <pic:blipFill rotWithShape="1">
+                          <a:blip r:embed="rId36" cstate="print">
+                            <a:extLst>
+                              <a:ext uri="{28A0092B-C50C-407E-A947-70E740481C1C}">
+                                <a14:useLocalDpi xmlns:a14="http://schemas.microsoft.com/office/drawing/2010/main" val="0"/>
+                              </a:ext>
+                            </a:extLst>
+                          </a:blip>
+                          <a:srcRect l="45238" r="14286"/>
+                          <a:stretch/>
+                        </pic:blipFill>
+                        <pic:spPr bwMode="auto">
+                          <a:xfrm>
+                            <a:off x="0" y="0"/>
+                            <a:ext cx="762369" cy="1198863"/>
+                          </a:xfrm>
+                          <a:prstGeom prst="rect">
+                            <a:avLst/>
+                          </a:prstGeom>
+                          <a:noFill/>
+                          <a:ln>
+                            <a:noFill/>
+                          </a:ln>
+                          <a:extLst>
+                            <a:ext uri="{53640926-AAD7-44D8-BBD7-CCE9431645EC}">
+                              <a14:shadowObscured xmlns:a14="http://schemas.microsoft.com/office/drawing/2010/main"/>
+                            </a:ext>
+                          </a:extLst>
+                        </pic:spPr>
+                      </pic:pic>
+                    </a:graphicData>
+                  </a:graphic>
+                </wp:inline>
+              </w:drawing>
+            </w:r>
+          </w:p>
+        </w:tc>
+        <w:tc>
+          <w:tcPr>
+            <w:tcW w:w="1921" w:type="dxa"/>
+          </w:tcPr>
+          <w:p>
+            <w:pPr>
+              <w:rPr>
+                <w:b/>
+                <w:lang w:val="es-ES"/>
+              </w:rPr>
+            </w:pPr>
+            <w:r>
+              <w:rPr>
+                <w:b/>
+                <w:lang w:val="es-ES"/>
+              </w:rPr>
+              <w:t>Luis Eduardo Tobón</w:t>
+            </w:r>
+          </w:p>
+          <w:p>
+            <w:pPr>
+              <w:rPr>
+                <w:b/>
+                <w:lang w:val="es-ES"/>
+              </w:rPr>
+            </w:pPr>
+            <w:r>
+              <w:rPr>
+                <w:b/>
+                <w:lang w:val="es-ES"/>
+              </w:rPr>
+              <w:t>letobon@javerianacali.edu.co</w:t>
+            </w:r>
+          </w:p>
+        </w:tc>
+        <w:tc>
+          <w:tcPr>
+            <w:tcW w:w="1701" w:type="dxa"/>
+          </w:tcPr>
+          <w:p>
+            <w:pPr>
+              <w:rPr>
+                <w:lang w:val="es-ES"/>
+              </w:rPr>
+            </w:pPr>
+            <w:r>
+              <w:rPr>
+                <w:lang w:val="es-ES"/>
+              </w:rPr>
+              <w:t>Monitoreo</w:t>
+            </w:r>
+          </w:p>
+          <w:p>
+            <w:pPr>
+              <w:rPr>
+                <w:lang w:val="es-ES"/>
+              </w:rPr>
+            </w:pPr>
+            <w:proofErr w:type="spellStart"/>
+            <w:r>
+              <w:rPr>
+                <w:lang w:val="es-ES"/>
+              </w:rPr>
+              <w:t>IoT</w:t>
+            </w:r>
+            <w:proofErr w:type="spellEnd"/>
+          </w:p>
+        </w:tc>
+        <w:tc>
+          <w:tcPr>
+            <w:tcW w:w="3969" w:type="dxa"/>
+          </w:tcPr>
+          <w:p>
+            <w:pPr>
+              <w:rPr>
+                <w:lang w:val="es-ES"/>
+              </w:rPr>
+            </w:pPr>
+            <w:r>
+              <w:rPr>
+                <w:lang w:val="es-ES"/>
+              </w:rPr>
+              <w:t>Nos presentará sus temas en clase</w:t>
+            </w:r>
+          </w:p>
+        </w:tc>
+        <w:tc>
+          <w:tcPr>
+            <w:tcW w:w="1134" w:type="dxa"/>
+          </w:tcPr>
+          <w:p>
+            <w:hyperlink r:id="rId37">
+              <w:r>
+                <w:rPr>
+                  <w:rStyle w:val="Hyperlink"/>
+                  <w:lang w:val="es-ES"/>
+                </w:rPr>
+                <w:t xml:space="preserve">Google </w:t>
+              </w:r>
+              <w:proofErr w:type="spellStart"/>
+              <w:r>
+                <w:rPr>
+                  <w:rStyle w:val="Hyperlink"/>
+                  <w:lang w:val="es-ES"/>
+                </w:rPr>
+                <w:t>Scholar</w:t>
+              </w:r>
+              <w:proofErr w:type="spellEnd"/>
+            </w:hyperlink>
+          </w:p>
+          <w:p/>
         </w:tc>
       </w:tr>
     </w:tbl>
@@ -2699,8 +4402,100 @@
       </w:pPr>
     </w:lvl>
   </w:abstractNum>
+  <w:abstractNum w:abstractNumId="1" w15:restartNumberingAfterBreak="0">
+    <w:nsid w:val="64166C96"/>
+    <w:multiLevelType w:val="hybridMultilevel"/>
+    <w:tmpl w:val="706E9F60"/>
+    <w:lvl w:ilvl="0" w:tplc="0409000F">
+      <w:start w:val="1"/>
+      <w:numFmt w:val="decimal"/>
+      <w:lvlText w:val="%1."/>
+      <w:lvlJc w:val="left"/>
+      <w:pPr>
+        <w:ind w:left="720" w:hanging="360"/>
+      </w:pPr>
+      <w:rPr>
+        <w:rFonts w:hint="default"/>
+      </w:rPr>
+    </w:lvl>
+    <w:lvl w:ilvl="1" w:tplc="04090019" w:tentative="1">
+      <w:start w:val="1"/>
+      <w:numFmt w:val="lowerLetter"/>
+      <w:lvlText w:val="%2."/>
+      <w:lvlJc w:val="left"/>
+      <w:pPr>
+        <w:ind w:left="1440" w:hanging="360"/>
+      </w:pPr>
+    </w:lvl>
+    <w:lvl w:ilvl="2" w:tplc="0409001B" w:tentative="1">
+      <w:start w:val="1"/>
+      <w:numFmt w:val="lowerRoman"/>
+      <w:lvlText w:val="%3."/>
+      <w:lvlJc w:val="right"/>
+      <w:pPr>
+        <w:ind w:left="2160" w:hanging="180"/>
+      </w:pPr>
+    </w:lvl>
+    <w:lvl w:ilvl="3" w:tplc="0409000F" w:tentative="1">
+      <w:start w:val="1"/>
+      <w:numFmt w:val="decimal"/>
+      <w:lvlText w:val="%4."/>
+      <w:lvlJc w:val="left"/>
+      <w:pPr>
+        <w:ind w:left="2880" w:hanging="360"/>
+      </w:pPr>
+    </w:lvl>
+    <w:lvl w:ilvl="4" w:tplc="04090019" w:tentative="1">
+      <w:start w:val="1"/>
+      <w:numFmt w:val="lowerLetter"/>
+      <w:lvlText w:val="%5."/>
+      <w:lvlJc w:val="left"/>
+      <w:pPr>
+        <w:ind w:left="3600" w:hanging="360"/>
+      </w:pPr>
+    </w:lvl>
+    <w:lvl w:ilvl="5" w:tplc="0409001B" w:tentative="1">
+      <w:start w:val="1"/>
+      <w:numFmt w:val="lowerRoman"/>
+      <w:lvlText w:val="%6."/>
+      <w:lvlJc w:val="right"/>
+      <w:pPr>
+        <w:ind w:left="4320" w:hanging="180"/>
+      </w:pPr>
+    </w:lvl>
+    <w:lvl w:ilvl="6" w:tplc="0409000F" w:tentative="1">
+      <w:start w:val="1"/>
+      <w:numFmt w:val="decimal"/>
+      <w:lvlText w:val="%7."/>
+      <w:lvlJc w:val="left"/>
+      <w:pPr>
+        <w:ind w:left="5040" w:hanging="360"/>
+      </w:pPr>
+    </w:lvl>
+    <w:lvl w:ilvl="7" w:tplc="04090019" w:tentative="1">
+      <w:start w:val="1"/>
+      <w:numFmt w:val="lowerLetter"/>
+      <w:lvlText w:val="%8."/>
+      <w:lvlJc w:val="left"/>
+      <w:pPr>
+        <w:ind w:left="5760" w:hanging="360"/>
+      </w:pPr>
+    </w:lvl>
+    <w:lvl w:ilvl="8" w:tplc="0409001B" w:tentative="1">
+      <w:start w:val="1"/>
+      <w:numFmt w:val="lowerRoman"/>
+      <w:lvlText w:val="%9."/>
+      <w:lvlJc w:val="right"/>
+      <w:pPr>
+        <w:ind w:left="6480" w:hanging="180"/>
+      </w:pPr>
+    </w:lvl>
+  </w:abstractNum>
   <w:num w:numId="1">
     <w:abstractNumId w:val="0"/>
+  </w:num>
+  <w:num w:numId="2">
+    <w:abstractNumId w:val="1"/>
   </w:num>
 </w:numbering>
 </file>
@@ -3103,7 +4898,7 @@
   <w:style w:type="paragraph" w:default="1" w:styleId="Normal">
     <w:name w:val="Normal"/>
     <w:qFormat/>
-    <w:rsid w:val="00C60A00"/>
+    <w:rsid w:val="008D169A"/>
   </w:style>
   <w:style w:type="character" w:default="1" w:styleId="DefaultParagraphFont">
     <w:name w:val="Default Paragraph Font"/>
@@ -3218,6 +5013,17 @@
       <w:color w:val="605E5C"/>
       <w:shd w:val="clear" w:color="auto" w:fill="E1DFDD"/>
     </w:rPr>
+  </w:style>
+  <w:style w:type="paragraph" w:styleId="ListParagraph">
+    <w:name w:val="List Paragraph"/>
+    <w:basedOn w:val="Normal"/>
+    <w:uiPriority w:val="34"/>
+    <w:qFormat/>
+    <w:rsid w:val="00943256"/>
+    <w:pPr>
+      <w:ind w:left="720"/>
+      <w:contextualSpacing/>
+    </w:pPr>
   </w:style>
 </w:styles>
 </file>

</xml_diff>